<commit_message>
Adição: Atividades de bd, socio e pi
</commit_message>
<xml_diff>
--- a/1º Semestre/SocioEmocional/PlanoEstudos.docx
+++ b/1º Semestre/SocioEmocional/PlanoEstudos.docx
@@ -507,25 +507,7 @@
           <w:sz w:val="24"/>
           <w:szCs w:val="24"/>
         </w:rPr>
-        <w:t xml:space="preserve">Tirar dúvidas em sala de aula e utilizar </w:t>
-      </w:r>
-      <w:r>
-        <w:rPr>
-          <w:rFonts w:ascii="Arial Nova" w:hAnsi="Arial Nova"/>
-          <w:color w:val="auto"/>
-          <w:sz w:val="24"/>
-          <w:szCs w:val="24"/>
-        </w:rPr>
-        <w:t>o menos possível</w:t>
-      </w:r>
-      <w:r>
-        <w:rPr>
-          <w:rFonts w:ascii="Arial Nova" w:hAnsi="Arial Nova"/>
-          <w:color w:val="auto"/>
-          <w:sz w:val="24"/>
-          <w:szCs w:val="24"/>
-        </w:rPr>
-        <w:t xml:space="preserve"> de recursos externos, fazer as atividades </w:t>
+        <w:t xml:space="preserve">Tirar dúvidas em sala de aula e utilizar o menos possível de recursos externos, fazer as atividades </w:t>
       </w:r>
       <w:r>
         <w:rPr>
@@ -661,10 +643,2209 @@
         <w:t>Gráficos de desempenho</w:t>
       </w:r>
     </w:p>
+    <w:p>
+      <w:pPr>
+        <w:jc w:val="both"/>
+        <w:rPr>
+          <w:rFonts w:ascii="Arial Nova" w:hAnsi="Arial Nova"/>
+          <w:b/>
+          <w:bCs/>
+          <w:color w:val="auto"/>
+          <w:sz w:val="24"/>
+          <w:szCs w:val="24"/>
+        </w:rPr>
+      </w:pPr>
+      <w:r>
+        <w:rPr>
+          <w:rFonts w:ascii="Arial Nova" w:hAnsi="Arial Nova"/>
+          <w:b/>
+          <w:bCs/>
+          <w:color w:val="auto"/>
+          <w:sz w:val="24"/>
+          <w:szCs w:val="24"/>
+        </w:rPr>
+        <w:lastRenderedPageBreak/>
+        <w:t>ALGORITMO</w:t>
+      </w:r>
+    </w:p>
+    <w:p>
+      <w:pPr>
+        <w:jc w:val="both"/>
+        <w:rPr>
+          <w:rFonts w:ascii="Arial Nova" w:hAnsi="Arial Nova"/>
+          <w:color w:val="auto"/>
+          <w:sz w:val="24"/>
+          <w:szCs w:val="24"/>
+        </w:rPr>
+      </w:pPr>
+      <w:r>
+        <w:rPr>
+          <w:noProof/>
+        </w:rPr>
+        <w:drawing>
+          <wp:inline distT="0" distB="0" distL="0" distR="0" wp14:anchorId="1386CDE2" wp14:editId="32138F38">
+            <wp:extent cx="6336030" cy="1243965"/>
+            <wp:effectExtent l="0" t="0" r="7620" b="0"/>
+            <wp:docPr id="1977669214" name="Imagem 1"/>
+            <wp:cNvGraphicFramePr>
+              <a:graphicFrameLocks xmlns:a="http://schemas.openxmlformats.org/drawingml/2006/main" noChangeAspect="1"/>
+            </wp:cNvGraphicFramePr>
+            <a:graphic xmlns:a="http://schemas.openxmlformats.org/drawingml/2006/main">
+              <a:graphicData uri="http://schemas.openxmlformats.org/drawingml/2006/picture">
+                <pic:pic xmlns:pic="http://schemas.openxmlformats.org/drawingml/2006/picture">
+                  <pic:nvPicPr>
+                    <pic:cNvPr id="1977669214" name=""/>
+                    <pic:cNvPicPr/>
+                  </pic:nvPicPr>
+                  <pic:blipFill>
+                    <a:blip r:embed="rId12"/>
+                    <a:stretch>
+                      <a:fillRect/>
+                    </a:stretch>
+                  </pic:blipFill>
+                  <pic:spPr>
+                    <a:xfrm>
+                      <a:off x="0" y="0"/>
+                      <a:ext cx="6336030" cy="1243965"/>
+                    </a:xfrm>
+                    <a:prstGeom prst="rect">
+                      <a:avLst/>
+                    </a:prstGeom>
+                  </pic:spPr>
+                </pic:pic>
+              </a:graphicData>
+            </a:graphic>
+          </wp:inline>
+        </w:drawing>
+      </w:r>
+    </w:p>
+    <w:p>
+      <w:pPr>
+        <w:jc w:val="both"/>
+        <w:rPr>
+          <w:rFonts w:ascii="Arial Nova" w:hAnsi="Arial Nova"/>
+          <w:color w:val="auto"/>
+          <w:sz w:val="24"/>
+          <w:szCs w:val="24"/>
+        </w:rPr>
+      </w:pPr>
+      <w:r>
+        <w:rPr>
+          <w:noProof/>
+        </w:rPr>
+        <w:drawing>
+          <wp:inline distT="0" distB="0" distL="0" distR="0" wp14:anchorId="5A785426" wp14:editId="55412ED0">
+            <wp:extent cx="4600575" cy="2743200"/>
+            <wp:effectExtent l="0" t="0" r="9525" b="0"/>
+            <wp:docPr id="611627138" name="Imagem 1"/>
+            <wp:cNvGraphicFramePr>
+              <a:graphicFrameLocks xmlns:a="http://schemas.openxmlformats.org/drawingml/2006/main" noChangeAspect="1"/>
+            </wp:cNvGraphicFramePr>
+            <a:graphic xmlns:a="http://schemas.openxmlformats.org/drawingml/2006/main">
+              <a:graphicData uri="http://schemas.openxmlformats.org/drawingml/2006/picture">
+                <pic:pic xmlns:pic="http://schemas.openxmlformats.org/drawingml/2006/picture">
+                  <pic:nvPicPr>
+                    <pic:cNvPr id="611627138" name=""/>
+                    <pic:cNvPicPr/>
+                  </pic:nvPicPr>
+                  <pic:blipFill>
+                    <a:blip r:embed="rId13"/>
+                    <a:stretch>
+                      <a:fillRect/>
+                    </a:stretch>
+                  </pic:blipFill>
+                  <pic:spPr>
+                    <a:xfrm>
+                      <a:off x="0" y="0"/>
+                      <a:ext cx="4600575" cy="2743200"/>
+                    </a:xfrm>
+                    <a:prstGeom prst="rect">
+                      <a:avLst/>
+                    </a:prstGeom>
+                  </pic:spPr>
+                </pic:pic>
+              </a:graphicData>
+            </a:graphic>
+          </wp:inline>
+        </w:drawing>
+      </w:r>
+    </w:p>
+    <w:p>
+      <w:pPr>
+        <w:jc w:val="both"/>
+        <w:rPr>
+          <w:rFonts w:ascii="Arial Nova" w:hAnsi="Arial Nova"/>
+          <w:color w:val="auto"/>
+          <w:sz w:val="24"/>
+          <w:szCs w:val="24"/>
+        </w:rPr>
+      </w:pPr>
+      <w:r>
+        <w:rPr>
+          <w:noProof/>
+        </w:rPr>
+        <w:drawing>
+          <wp:inline distT="0" distB="0" distL="0" distR="0" wp14:anchorId="28F01951" wp14:editId="67920D7D">
+            <wp:extent cx="6336030" cy="3801745"/>
+            <wp:effectExtent l="0" t="0" r="7620" b="8255"/>
+            <wp:docPr id="1218336955" name="Imagem 1"/>
+            <wp:cNvGraphicFramePr>
+              <a:graphicFrameLocks xmlns:a="http://schemas.openxmlformats.org/drawingml/2006/main" noChangeAspect="1"/>
+            </wp:cNvGraphicFramePr>
+            <a:graphic xmlns:a="http://schemas.openxmlformats.org/drawingml/2006/main">
+              <a:graphicData uri="http://schemas.openxmlformats.org/drawingml/2006/picture">
+                <pic:pic xmlns:pic="http://schemas.openxmlformats.org/drawingml/2006/picture">
+                  <pic:nvPicPr>
+                    <pic:cNvPr id="1218336955" name=""/>
+                    <pic:cNvPicPr/>
+                  </pic:nvPicPr>
+                  <pic:blipFill>
+                    <a:blip r:embed="rId14"/>
+                    <a:stretch>
+                      <a:fillRect/>
+                    </a:stretch>
+                  </pic:blipFill>
+                  <pic:spPr>
+                    <a:xfrm>
+                      <a:off x="0" y="0"/>
+                      <a:ext cx="6336030" cy="3801745"/>
+                    </a:xfrm>
+                    <a:prstGeom prst="rect">
+                      <a:avLst/>
+                    </a:prstGeom>
+                  </pic:spPr>
+                </pic:pic>
+              </a:graphicData>
+            </a:graphic>
+          </wp:inline>
+        </w:drawing>
+      </w:r>
+    </w:p>
+    <w:p>
+      <w:pPr>
+        <w:jc w:val="both"/>
+        <w:rPr>
+          <w:rFonts w:ascii="Arial Nova" w:hAnsi="Arial Nova"/>
+          <w:color w:val="auto"/>
+          <w:sz w:val="24"/>
+          <w:szCs w:val="24"/>
+        </w:rPr>
+      </w:pPr>
+      <w:r>
+        <w:rPr>
+          <w:noProof/>
+        </w:rPr>
+        <w:lastRenderedPageBreak/>
+        <w:drawing>
+          <wp:inline distT="0" distB="0" distL="0" distR="0" wp14:anchorId="37839CF5" wp14:editId="4F29399F">
+            <wp:extent cx="4648200" cy="2790825"/>
+            <wp:effectExtent l="0" t="0" r="0" b="9525"/>
+            <wp:docPr id="1520612466" name="Imagem 1"/>
+            <wp:cNvGraphicFramePr>
+              <a:graphicFrameLocks xmlns:a="http://schemas.openxmlformats.org/drawingml/2006/main" noChangeAspect="1"/>
+            </wp:cNvGraphicFramePr>
+            <a:graphic xmlns:a="http://schemas.openxmlformats.org/drawingml/2006/main">
+              <a:graphicData uri="http://schemas.openxmlformats.org/drawingml/2006/picture">
+                <pic:pic xmlns:pic="http://schemas.openxmlformats.org/drawingml/2006/picture">
+                  <pic:nvPicPr>
+                    <pic:cNvPr id="1520612466" name=""/>
+                    <pic:cNvPicPr/>
+                  </pic:nvPicPr>
+                  <pic:blipFill>
+                    <a:blip r:embed="rId15"/>
+                    <a:stretch>
+                      <a:fillRect/>
+                    </a:stretch>
+                  </pic:blipFill>
+                  <pic:spPr>
+                    <a:xfrm>
+                      <a:off x="0" y="0"/>
+                      <a:ext cx="4648200" cy="2790825"/>
+                    </a:xfrm>
+                    <a:prstGeom prst="rect">
+                      <a:avLst/>
+                    </a:prstGeom>
+                  </pic:spPr>
+                </pic:pic>
+              </a:graphicData>
+            </a:graphic>
+          </wp:inline>
+        </w:drawing>
+      </w:r>
+    </w:p>
+    <w:p>
+      <w:pPr>
+        <w:jc w:val="both"/>
+        <w:rPr>
+          <w:rFonts w:ascii="Arial Nova" w:hAnsi="Arial Nova"/>
+          <w:color w:val="auto"/>
+          <w:sz w:val="24"/>
+          <w:szCs w:val="24"/>
+        </w:rPr>
+      </w:pPr>
+      <w:r>
+        <w:rPr>
+          <w:noProof/>
+        </w:rPr>
+        <w:drawing>
+          <wp:inline distT="0" distB="0" distL="0" distR="0" wp14:anchorId="6F24CA6E" wp14:editId="7176C68F">
+            <wp:extent cx="2495550" cy="1876425"/>
+            <wp:effectExtent l="0" t="0" r="0" b="9525"/>
+            <wp:docPr id="1546319629" name="Imagem 1"/>
+            <wp:cNvGraphicFramePr>
+              <a:graphicFrameLocks xmlns:a="http://schemas.openxmlformats.org/drawingml/2006/main" noChangeAspect="1"/>
+            </wp:cNvGraphicFramePr>
+            <a:graphic xmlns:a="http://schemas.openxmlformats.org/drawingml/2006/main">
+              <a:graphicData uri="http://schemas.openxmlformats.org/drawingml/2006/picture">
+                <pic:pic xmlns:pic="http://schemas.openxmlformats.org/drawingml/2006/picture">
+                  <pic:nvPicPr>
+                    <pic:cNvPr id="1546319629" name=""/>
+                    <pic:cNvPicPr/>
+                  </pic:nvPicPr>
+                  <pic:blipFill>
+                    <a:blip r:embed="rId16"/>
+                    <a:stretch>
+                      <a:fillRect/>
+                    </a:stretch>
+                  </pic:blipFill>
+                  <pic:spPr>
+                    <a:xfrm>
+                      <a:off x="0" y="0"/>
+                      <a:ext cx="2495550" cy="1876425"/>
+                    </a:xfrm>
+                    <a:prstGeom prst="rect">
+                      <a:avLst/>
+                    </a:prstGeom>
+                  </pic:spPr>
+                </pic:pic>
+              </a:graphicData>
+            </a:graphic>
+          </wp:inline>
+        </w:drawing>
+      </w:r>
+    </w:p>
+    <w:p>
+      <w:pPr>
+        <w:jc w:val="both"/>
+        <w:rPr>
+          <w:rFonts w:ascii="Arial Nova" w:hAnsi="Arial Nova"/>
+          <w:color w:val="auto"/>
+          <w:sz w:val="24"/>
+          <w:szCs w:val="24"/>
+        </w:rPr>
+      </w:pPr>
+    </w:p>
+    <w:p>
+      <w:pPr>
+        <w:jc w:val="both"/>
+        <w:rPr>
+          <w:rFonts w:ascii="Arial Nova" w:hAnsi="Arial Nova"/>
+          <w:b/>
+          <w:bCs/>
+          <w:color w:val="auto"/>
+          <w:sz w:val="24"/>
+          <w:szCs w:val="24"/>
+        </w:rPr>
+      </w:pPr>
+      <w:r>
+        <w:rPr>
+          <w:rFonts w:ascii="Arial Nova" w:hAnsi="Arial Nova"/>
+          <w:b/>
+          <w:bCs/>
+          <w:color w:val="auto"/>
+          <w:sz w:val="24"/>
+          <w:szCs w:val="24"/>
+        </w:rPr>
+        <w:t>BANCO DE DADOS</w:t>
+      </w:r>
+    </w:p>
+    <w:p>
+      <w:pPr>
+        <w:jc w:val="both"/>
+        <w:rPr>
+          <w:rFonts w:ascii="Arial Nova" w:hAnsi="Arial Nova"/>
+          <w:color w:val="auto"/>
+          <w:sz w:val="24"/>
+          <w:szCs w:val="24"/>
+        </w:rPr>
+      </w:pPr>
+      <w:r>
+        <w:rPr>
+          <w:noProof/>
+        </w:rPr>
+        <w:drawing>
+          <wp:inline distT="0" distB="0" distL="0" distR="0" wp14:anchorId="605EFEA0" wp14:editId="1C51A7D0">
+            <wp:extent cx="6336030" cy="1251585"/>
+            <wp:effectExtent l="0" t="0" r="7620" b="5715"/>
+            <wp:docPr id="1916515185" name="Imagem 1"/>
+            <wp:cNvGraphicFramePr>
+              <a:graphicFrameLocks xmlns:a="http://schemas.openxmlformats.org/drawingml/2006/main" noChangeAspect="1"/>
+            </wp:cNvGraphicFramePr>
+            <a:graphic xmlns:a="http://schemas.openxmlformats.org/drawingml/2006/main">
+              <a:graphicData uri="http://schemas.openxmlformats.org/drawingml/2006/picture">
+                <pic:pic xmlns:pic="http://schemas.openxmlformats.org/drawingml/2006/picture">
+                  <pic:nvPicPr>
+                    <pic:cNvPr id="1916515185" name=""/>
+                    <pic:cNvPicPr/>
+                  </pic:nvPicPr>
+                  <pic:blipFill>
+                    <a:blip r:embed="rId17"/>
+                    <a:stretch>
+                      <a:fillRect/>
+                    </a:stretch>
+                  </pic:blipFill>
+                  <pic:spPr>
+                    <a:xfrm>
+                      <a:off x="0" y="0"/>
+                      <a:ext cx="6336030" cy="1251585"/>
+                    </a:xfrm>
+                    <a:prstGeom prst="rect">
+                      <a:avLst/>
+                    </a:prstGeom>
+                  </pic:spPr>
+                </pic:pic>
+              </a:graphicData>
+            </a:graphic>
+          </wp:inline>
+        </w:drawing>
+      </w:r>
+    </w:p>
+    <w:p>
+      <w:pPr>
+        <w:jc w:val="both"/>
+        <w:rPr>
+          <w:rFonts w:ascii="Arial Nova" w:hAnsi="Arial Nova"/>
+          <w:color w:val="auto"/>
+          <w:sz w:val="24"/>
+          <w:szCs w:val="24"/>
+        </w:rPr>
+      </w:pPr>
+      <w:r>
+        <w:rPr>
+          <w:noProof/>
+        </w:rPr>
+        <w:drawing>
+          <wp:inline distT="0" distB="0" distL="0" distR="0" wp14:anchorId="1ED9E802" wp14:editId="28A66A12">
+            <wp:extent cx="4610100" cy="2733675"/>
+            <wp:effectExtent l="0" t="0" r="0" b="9525"/>
+            <wp:docPr id="776076466" name="Imagem 1"/>
+            <wp:cNvGraphicFramePr>
+              <a:graphicFrameLocks xmlns:a="http://schemas.openxmlformats.org/drawingml/2006/main" noChangeAspect="1"/>
+            </wp:cNvGraphicFramePr>
+            <a:graphic xmlns:a="http://schemas.openxmlformats.org/drawingml/2006/main">
+              <a:graphicData uri="http://schemas.openxmlformats.org/drawingml/2006/picture">
+                <pic:pic xmlns:pic="http://schemas.openxmlformats.org/drawingml/2006/picture">
+                  <pic:nvPicPr>
+                    <pic:cNvPr id="776076466" name=""/>
+                    <pic:cNvPicPr/>
+                  </pic:nvPicPr>
+                  <pic:blipFill>
+                    <a:blip r:embed="rId18"/>
+                    <a:stretch>
+                      <a:fillRect/>
+                    </a:stretch>
+                  </pic:blipFill>
+                  <pic:spPr>
+                    <a:xfrm>
+                      <a:off x="0" y="0"/>
+                      <a:ext cx="4610100" cy="2733675"/>
+                    </a:xfrm>
+                    <a:prstGeom prst="rect">
+                      <a:avLst/>
+                    </a:prstGeom>
+                  </pic:spPr>
+                </pic:pic>
+              </a:graphicData>
+            </a:graphic>
+          </wp:inline>
+        </w:drawing>
+      </w:r>
+    </w:p>
+    <w:p>
+      <w:pPr>
+        <w:jc w:val="both"/>
+        <w:rPr>
+          <w:rFonts w:ascii="Arial Nova" w:hAnsi="Arial Nova"/>
+          <w:color w:val="auto"/>
+          <w:sz w:val="24"/>
+          <w:szCs w:val="24"/>
+        </w:rPr>
+      </w:pPr>
+      <w:r>
+        <w:rPr>
+          <w:noProof/>
+        </w:rPr>
+        <w:lastRenderedPageBreak/>
+        <w:drawing>
+          <wp:inline distT="0" distB="0" distL="0" distR="0" wp14:anchorId="3DB7F533" wp14:editId="3B7A8927">
+            <wp:extent cx="6336030" cy="3830320"/>
+            <wp:effectExtent l="0" t="0" r="7620" b="0"/>
+            <wp:docPr id="1096153758" name="Imagem 1"/>
+            <wp:cNvGraphicFramePr>
+              <a:graphicFrameLocks xmlns:a="http://schemas.openxmlformats.org/drawingml/2006/main" noChangeAspect="1"/>
+            </wp:cNvGraphicFramePr>
+            <a:graphic xmlns:a="http://schemas.openxmlformats.org/drawingml/2006/main">
+              <a:graphicData uri="http://schemas.openxmlformats.org/drawingml/2006/picture">
+                <pic:pic xmlns:pic="http://schemas.openxmlformats.org/drawingml/2006/picture">
+                  <pic:nvPicPr>
+                    <pic:cNvPr id="1096153758" name=""/>
+                    <pic:cNvPicPr/>
+                  </pic:nvPicPr>
+                  <pic:blipFill>
+                    <a:blip r:embed="rId19"/>
+                    <a:stretch>
+                      <a:fillRect/>
+                    </a:stretch>
+                  </pic:blipFill>
+                  <pic:spPr>
+                    <a:xfrm>
+                      <a:off x="0" y="0"/>
+                      <a:ext cx="6336030" cy="3830320"/>
+                    </a:xfrm>
+                    <a:prstGeom prst="rect">
+                      <a:avLst/>
+                    </a:prstGeom>
+                  </pic:spPr>
+                </pic:pic>
+              </a:graphicData>
+            </a:graphic>
+          </wp:inline>
+        </w:drawing>
+      </w:r>
+    </w:p>
+    <w:p>
+      <w:pPr>
+        <w:jc w:val="both"/>
+        <w:rPr>
+          <w:rFonts w:ascii="Arial Nova" w:hAnsi="Arial Nova"/>
+          <w:color w:val="auto"/>
+          <w:sz w:val="24"/>
+          <w:szCs w:val="24"/>
+        </w:rPr>
+      </w:pPr>
+      <w:r>
+        <w:rPr>
+          <w:noProof/>
+        </w:rPr>
+        <w:drawing>
+          <wp:inline distT="0" distB="0" distL="0" distR="0" wp14:anchorId="39D31F4C" wp14:editId="73647D73">
+            <wp:extent cx="4591050" cy="2790825"/>
+            <wp:effectExtent l="0" t="0" r="0" b="9525"/>
+            <wp:docPr id="1947378509" name="Imagem 1"/>
+            <wp:cNvGraphicFramePr>
+              <a:graphicFrameLocks xmlns:a="http://schemas.openxmlformats.org/drawingml/2006/main" noChangeAspect="1"/>
+            </wp:cNvGraphicFramePr>
+            <a:graphic xmlns:a="http://schemas.openxmlformats.org/drawingml/2006/main">
+              <a:graphicData uri="http://schemas.openxmlformats.org/drawingml/2006/picture">
+                <pic:pic xmlns:pic="http://schemas.openxmlformats.org/drawingml/2006/picture">
+                  <pic:nvPicPr>
+                    <pic:cNvPr id="1947378509" name=""/>
+                    <pic:cNvPicPr/>
+                  </pic:nvPicPr>
+                  <pic:blipFill>
+                    <a:blip r:embed="rId20"/>
+                    <a:stretch>
+                      <a:fillRect/>
+                    </a:stretch>
+                  </pic:blipFill>
+                  <pic:spPr>
+                    <a:xfrm>
+                      <a:off x="0" y="0"/>
+                      <a:ext cx="4591050" cy="2790825"/>
+                    </a:xfrm>
+                    <a:prstGeom prst="rect">
+                      <a:avLst/>
+                    </a:prstGeom>
+                  </pic:spPr>
+                </pic:pic>
+              </a:graphicData>
+            </a:graphic>
+          </wp:inline>
+        </w:drawing>
+      </w:r>
+    </w:p>
+    <w:p>
+      <w:pPr>
+        <w:jc w:val="both"/>
+        <w:rPr>
+          <w:rFonts w:ascii="Arial Nova" w:hAnsi="Arial Nova"/>
+          <w:color w:val="auto"/>
+          <w:sz w:val="24"/>
+          <w:szCs w:val="24"/>
+        </w:rPr>
+      </w:pPr>
+      <w:r>
+        <w:rPr>
+          <w:noProof/>
+        </w:rPr>
+        <w:drawing>
+          <wp:inline distT="0" distB="0" distL="0" distR="0" wp14:anchorId="29D09D80" wp14:editId="433712D6">
+            <wp:extent cx="2457450" cy="1847850"/>
+            <wp:effectExtent l="0" t="0" r="0" b="0"/>
+            <wp:docPr id="1032392425" name="Imagem 1"/>
+            <wp:cNvGraphicFramePr>
+              <a:graphicFrameLocks xmlns:a="http://schemas.openxmlformats.org/drawingml/2006/main" noChangeAspect="1"/>
+            </wp:cNvGraphicFramePr>
+            <a:graphic xmlns:a="http://schemas.openxmlformats.org/drawingml/2006/main">
+              <a:graphicData uri="http://schemas.openxmlformats.org/drawingml/2006/picture">
+                <pic:pic xmlns:pic="http://schemas.openxmlformats.org/drawingml/2006/picture">
+                  <pic:nvPicPr>
+                    <pic:cNvPr id="1032392425" name=""/>
+                    <pic:cNvPicPr/>
+                  </pic:nvPicPr>
+                  <pic:blipFill>
+                    <a:blip r:embed="rId21"/>
+                    <a:stretch>
+                      <a:fillRect/>
+                    </a:stretch>
+                  </pic:blipFill>
+                  <pic:spPr>
+                    <a:xfrm>
+                      <a:off x="0" y="0"/>
+                      <a:ext cx="2457450" cy="1847850"/>
+                    </a:xfrm>
+                    <a:prstGeom prst="rect">
+                      <a:avLst/>
+                    </a:prstGeom>
+                  </pic:spPr>
+                </pic:pic>
+              </a:graphicData>
+            </a:graphic>
+          </wp:inline>
+        </w:drawing>
+      </w:r>
+    </w:p>
+    <w:p>
+      <w:pPr>
+        <w:jc w:val="both"/>
+        <w:rPr>
+          <w:rFonts w:ascii="Arial Nova" w:hAnsi="Arial Nova"/>
+          <w:color w:val="auto"/>
+          <w:sz w:val="24"/>
+          <w:szCs w:val="24"/>
+        </w:rPr>
+      </w:pPr>
+    </w:p>
+    <w:p>
+      <w:pPr>
+        <w:jc w:val="both"/>
+        <w:rPr>
+          <w:rFonts w:ascii="Arial Nova" w:hAnsi="Arial Nova"/>
+          <w:color w:val="auto"/>
+          <w:sz w:val="24"/>
+          <w:szCs w:val="24"/>
+        </w:rPr>
+      </w:pPr>
+    </w:p>
+    <w:p>
+      <w:pPr>
+        <w:jc w:val="both"/>
+        <w:rPr>
+          <w:rFonts w:ascii="Arial Nova" w:hAnsi="Arial Nova"/>
+          <w:color w:val="auto"/>
+          <w:sz w:val="24"/>
+          <w:szCs w:val="24"/>
+        </w:rPr>
+      </w:pPr>
+    </w:p>
+    <w:p>
+      <w:pPr>
+        <w:jc w:val="both"/>
+        <w:rPr>
+          <w:rFonts w:ascii="Arial Nova" w:hAnsi="Arial Nova"/>
+          <w:color w:val="auto"/>
+          <w:sz w:val="24"/>
+          <w:szCs w:val="24"/>
+        </w:rPr>
+      </w:pPr>
+    </w:p>
+    <w:p>
+      <w:pPr>
+        <w:jc w:val="both"/>
+        <w:rPr>
+          <w:rFonts w:ascii="Arial Nova" w:hAnsi="Arial Nova"/>
+          <w:b/>
+          <w:bCs/>
+          <w:color w:val="auto"/>
+          <w:sz w:val="24"/>
+          <w:szCs w:val="24"/>
+        </w:rPr>
+      </w:pPr>
+      <w:r>
+        <w:rPr>
+          <w:rFonts w:ascii="Arial Nova" w:hAnsi="Arial Nova"/>
+          <w:b/>
+          <w:bCs/>
+          <w:color w:val="auto"/>
+          <w:sz w:val="24"/>
+          <w:szCs w:val="24"/>
+        </w:rPr>
+        <w:lastRenderedPageBreak/>
+        <w:t>INTRODUÇÃO A SO</w:t>
+      </w:r>
+    </w:p>
+    <w:p>
+      <w:pPr>
+        <w:jc w:val="both"/>
+        <w:rPr>
+          <w:rFonts w:ascii="Arial Nova" w:hAnsi="Arial Nova"/>
+          <w:b/>
+          <w:bCs/>
+          <w:color w:val="auto"/>
+          <w:sz w:val="24"/>
+          <w:szCs w:val="24"/>
+        </w:rPr>
+      </w:pPr>
+      <w:r>
+        <w:rPr>
+          <w:noProof/>
+        </w:rPr>
+        <w:drawing>
+          <wp:inline distT="0" distB="0" distL="0" distR="0" wp14:anchorId="0C5C997B" wp14:editId="500172C8">
+            <wp:extent cx="6336030" cy="1245235"/>
+            <wp:effectExtent l="0" t="0" r="7620" b="0"/>
+            <wp:docPr id="1413106541" name="Imagem 1"/>
+            <wp:cNvGraphicFramePr>
+              <a:graphicFrameLocks xmlns:a="http://schemas.openxmlformats.org/drawingml/2006/main" noChangeAspect="1"/>
+            </wp:cNvGraphicFramePr>
+            <a:graphic xmlns:a="http://schemas.openxmlformats.org/drawingml/2006/main">
+              <a:graphicData uri="http://schemas.openxmlformats.org/drawingml/2006/picture">
+                <pic:pic xmlns:pic="http://schemas.openxmlformats.org/drawingml/2006/picture">
+                  <pic:nvPicPr>
+                    <pic:cNvPr id="1413106541" name=""/>
+                    <pic:cNvPicPr/>
+                  </pic:nvPicPr>
+                  <pic:blipFill>
+                    <a:blip r:embed="rId22"/>
+                    <a:stretch>
+                      <a:fillRect/>
+                    </a:stretch>
+                  </pic:blipFill>
+                  <pic:spPr>
+                    <a:xfrm>
+                      <a:off x="0" y="0"/>
+                      <a:ext cx="6336030" cy="1245235"/>
+                    </a:xfrm>
+                    <a:prstGeom prst="rect">
+                      <a:avLst/>
+                    </a:prstGeom>
+                  </pic:spPr>
+                </pic:pic>
+              </a:graphicData>
+            </a:graphic>
+          </wp:inline>
+        </w:drawing>
+      </w:r>
+    </w:p>
+    <w:p>
+      <w:pPr>
+        <w:jc w:val="both"/>
+        <w:rPr>
+          <w:rFonts w:ascii="Arial Nova" w:hAnsi="Arial Nova"/>
+          <w:b/>
+          <w:bCs/>
+          <w:color w:val="auto"/>
+          <w:sz w:val="24"/>
+          <w:szCs w:val="24"/>
+        </w:rPr>
+      </w:pPr>
+      <w:r>
+        <w:rPr>
+          <w:noProof/>
+        </w:rPr>
+        <w:drawing>
+          <wp:inline distT="0" distB="0" distL="0" distR="0" wp14:anchorId="464F9D1A" wp14:editId="774AD47F">
+            <wp:extent cx="4610100" cy="2724150"/>
+            <wp:effectExtent l="0" t="0" r="0" b="0"/>
+            <wp:docPr id="1225226187" name="Imagem 1"/>
+            <wp:cNvGraphicFramePr>
+              <a:graphicFrameLocks xmlns:a="http://schemas.openxmlformats.org/drawingml/2006/main" noChangeAspect="1"/>
+            </wp:cNvGraphicFramePr>
+            <a:graphic xmlns:a="http://schemas.openxmlformats.org/drawingml/2006/main">
+              <a:graphicData uri="http://schemas.openxmlformats.org/drawingml/2006/picture">
+                <pic:pic xmlns:pic="http://schemas.openxmlformats.org/drawingml/2006/picture">
+                  <pic:nvPicPr>
+                    <pic:cNvPr id="1225226187" name=""/>
+                    <pic:cNvPicPr/>
+                  </pic:nvPicPr>
+                  <pic:blipFill>
+                    <a:blip r:embed="rId23"/>
+                    <a:stretch>
+                      <a:fillRect/>
+                    </a:stretch>
+                  </pic:blipFill>
+                  <pic:spPr>
+                    <a:xfrm>
+                      <a:off x="0" y="0"/>
+                      <a:ext cx="4610100" cy="2724150"/>
+                    </a:xfrm>
+                    <a:prstGeom prst="rect">
+                      <a:avLst/>
+                    </a:prstGeom>
+                  </pic:spPr>
+                </pic:pic>
+              </a:graphicData>
+            </a:graphic>
+          </wp:inline>
+        </w:drawing>
+      </w:r>
+    </w:p>
+    <w:p>
+      <w:pPr>
+        <w:jc w:val="both"/>
+        <w:rPr>
+          <w:rFonts w:ascii="Arial Nova" w:hAnsi="Arial Nova"/>
+          <w:b/>
+          <w:bCs/>
+          <w:color w:val="auto"/>
+          <w:sz w:val="24"/>
+          <w:szCs w:val="24"/>
+        </w:rPr>
+      </w:pPr>
+      <w:r>
+        <w:rPr>
+          <w:noProof/>
+        </w:rPr>
+        <w:drawing>
+          <wp:inline distT="0" distB="0" distL="0" distR="0" wp14:anchorId="62FFF29E" wp14:editId="4D98F151">
+            <wp:extent cx="6336030" cy="3844290"/>
+            <wp:effectExtent l="0" t="0" r="7620" b="3810"/>
+            <wp:docPr id="1832779086" name="Imagem 1"/>
+            <wp:cNvGraphicFramePr>
+              <a:graphicFrameLocks xmlns:a="http://schemas.openxmlformats.org/drawingml/2006/main" noChangeAspect="1"/>
+            </wp:cNvGraphicFramePr>
+            <a:graphic xmlns:a="http://schemas.openxmlformats.org/drawingml/2006/main">
+              <a:graphicData uri="http://schemas.openxmlformats.org/drawingml/2006/picture">
+                <pic:pic xmlns:pic="http://schemas.openxmlformats.org/drawingml/2006/picture">
+                  <pic:nvPicPr>
+                    <pic:cNvPr id="1832779086" name=""/>
+                    <pic:cNvPicPr/>
+                  </pic:nvPicPr>
+                  <pic:blipFill>
+                    <a:blip r:embed="rId24"/>
+                    <a:stretch>
+                      <a:fillRect/>
+                    </a:stretch>
+                  </pic:blipFill>
+                  <pic:spPr>
+                    <a:xfrm>
+                      <a:off x="0" y="0"/>
+                      <a:ext cx="6336030" cy="3844290"/>
+                    </a:xfrm>
+                    <a:prstGeom prst="rect">
+                      <a:avLst/>
+                    </a:prstGeom>
+                  </pic:spPr>
+                </pic:pic>
+              </a:graphicData>
+            </a:graphic>
+          </wp:inline>
+        </w:drawing>
+      </w:r>
+    </w:p>
+    <w:p>
+      <w:pPr>
+        <w:jc w:val="both"/>
+        <w:rPr>
+          <w:rFonts w:ascii="Arial Nova" w:hAnsi="Arial Nova"/>
+          <w:b/>
+          <w:bCs/>
+          <w:color w:val="auto"/>
+          <w:sz w:val="24"/>
+          <w:szCs w:val="24"/>
+        </w:rPr>
+      </w:pPr>
+      <w:r>
+        <w:rPr>
+          <w:noProof/>
+        </w:rPr>
+        <w:lastRenderedPageBreak/>
+        <w:drawing>
+          <wp:inline distT="0" distB="0" distL="0" distR="0" wp14:anchorId="190D616F" wp14:editId="315FAEAD">
+            <wp:extent cx="4657725" cy="2847975"/>
+            <wp:effectExtent l="0" t="0" r="9525" b="9525"/>
+            <wp:docPr id="1177973443" name="Imagem 1"/>
+            <wp:cNvGraphicFramePr>
+              <a:graphicFrameLocks xmlns:a="http://schemas.openxmlformats.org/drawingml/2006/main" noChangeAspect="1"/>
+            </wp:cNvGraphicFramePr>
+            <a:graphic xmlns:a="http://schemas.openxmlformats.org/drawingml/2006/main">
+              <a:graphicData uri="http://schemas.openxmlformats.org/drawingml/2006/picture">
+                <pic:pic xmlns:pic="http://schemas.openxmlformats.org/drawingml/2006/picture">
+                  <pic:nvPicPr>
+                    <pic:cNvPr id="1177973443" name=""/>
+                    <pic:cNvPicPr/>
+                  </pic:nvPicPr>
+                  <pic:blipFill>
+                    <a:blip r:embed="rId25"/>
+                    <a:stretch>
+                      <a:fillRect/>
+                    </a:stretch>
+                  </pic:blipFill>
+                  <pic:spPr>
+                    <a:xfrm>
+                      <a:off x="0" y="0"/>
+                      <a:ext cx="4657725" cy="2847975"/>
+                    </a:xfrm>
+                    <a:prstGeom prst="rect">
+                      <a:avLst/>
+                    </a:prstGeom>
+                  </pic:spPr>
+                </pic:pic>
+              </a:graphicData>
+            </a:graphic>
+          </wp:inline>
+        </w:drawing>
+      </w:r>
+    </w:p>
+    <w:p>
+      <w:pPr>
+        <w:jc w:val="both"/>
+        <w:rPr>
+          <w:rFonts w:ascii="Arial Nova" w:hAnsi="Arial Nova"/>
+          <w:b/>
+          <w:bCs/>
+          <w:color w:val="auto"/>
+          <w:sz w:val="24"/>
+          <w:szCs w:val="24"/>
+        </w:rPr>
+      </w:pPr>
+      <w:r>
+        <w:rPr>
+          <w:noProof/>
+        </w:rPr>
+        <w:drawing>
+          <wp:inline distT="0" distB="0" distL="0" distR="0" wp14:anchorId="74FA726D" wp14:editId="4704AA4C">
+            <wp:extent cx="2486025" cy="1838325"/>
+            <wp:effectExtent l="0" t="0" r="9525" b="9525"/>
+            <wp:docPr id="1330562794" name="Imagem 1"/>
+            <wp:cNvGraphicFramePr>
+              <a:graphicFrameLocks xmlns:a="http://schemas.openxmlformats.org/drawingml/2006/main" noChangeAspect="1"/>
+            </wp:cNvGraphicFramePr>
+            <a:graphic xmlns:a="http://schemas.openxmlformats.org/drawingml/2006/main">
+              <a:graphicData uri="http://schemas.openxmlformats.org/drawingml/2006/picture">
+                <pic:pic xmlns:pic="http://schemas.openxmlformats.org/drawingml/2006/picture">
+                  <pic:nvPicPr>
+                    <pic:cNvPr id="1330562794" name=""/>
+                    <pic:cNvPicPr/>
+                  </pic:nvPicPr>
+                  <pic:blipFill>
+                    <a:blip r:embed="rId26"/>
+                    <a:stretch>
+                      <a:fillRect/>
+                    </a:stretch>
+                  </pic:blipFill>
+                  <pic:spPr>
+                    <a:xfrm>
+                      <a:off x="0" y="0"/>
+                      <a:ext cx="2486025" cy="1838325"/>
+                    </a:xfrm>
+                    <a:prstGeom prst="rect">
+                      <a:avLst/>
+                    </a:prstGeom>
+                  </pic:spPr>
+                </pic:pic>
+              </a:graphicData>
+            </a:graphic>
+          </wp:inline>
+        </w:drawing>
+      </w:r>
+    </w:p>
+    <w:p>
+      <w:pPr>
+        <w:jc w:val="both"/>
+        <w:rPr>
+          <w:rFonts w:ascii="Arial Nova" w:hAnsi="Arial Nova"/>
+          <w:b/>
+          <w:bCs/>
+          <w:color w:val="auto"/>
+          <w:sz w:val="24"/>
+          <w:szCs w:val="24"/>
+        </w:rPr>
+      </w:pPr>
+    </w:p>
+    <w:p>
+      <w:pPr>
+        <w:jc w:val="both"/>
+        <w:rPr>
+          <w:rFonts w:ascii="Arial Nova" w:hAnsi="Arial Nova"/>
+          <w:b/>
+          <w:bCs/>
+          <w:color w:val="auto"/>
+          <w:sz w:val="24"/>
+          <w:szCs w:val="24"/>
+        </w:rPr>
+      </w:pPr>
+      <w:r>
+        <w:rPr>
+          <w:rFonts w:ascii="Arial Nova" w:hAnsi="Arial Nova"/>
+          <w:b/>
+          <w:bCs/>
+          <w:color w:val="auto"/>
+          <w:sz w:val="24"/>
+          <w:szCs w:val="24"/>
+        </w:rPr>
+        <w:t>ARQUITETURA COMPUTACIONAL</w:t>
+      </w:r>
+    </w:p>
+    <w:p>
+      <w:pPr>
+        <w:jc w:val="both"/>
+        <w:rPr>
+          <w:rFonts w:ascii="Arial Nova" w:hAnsi="Arial Nova"/>
+          <w:b/>
+          <w:bCs/>
+          <w:color w:val="auto"/>
+          <w:sz w:val="24"/>
+          <w:szCs w:val="24"/>
+        </w:rPr>
+      </w:pPr>
+      <w:r>
+        <w:rPr>
+          <w:noProof/>
+        </w:rPr>
+        <w:drawing>
+          <wp:inline distT="0" distB="0" distL="0" distR="0" wp14:anchorId="5ED2AC24" wp14:editId="469BC6B2">
+            <wp:extent cx="6336030" cy="1237615"/>
+            <wp:effectExtent l="0" t="0" r="7620" b="635"/>
+            <wp:docPr id="422491579" name="Imagem 1"/>
+            <wp:cNvGraphicFramePr>
+              <a:graphicFrameLocks xmlns:a="http://schemas.openxmlformats.org/drawingml/2006/main" noChangeAspect="1"/>
+            </wp:cNvGraphicFramePr>
+            <a:graphic xmlns:a="http://schemas.openxmlformats.org/drawingml/2006/main">
+              <a:graphicData uri="http://schemas.openxmlformats.org/drawingml/2006/picture">
+                <pic:pic xmlns:pic="http://schemas.openxmlformats.org/drawingml/2006/picture">
+                  <pic:nvPicPr>
+                    <pic:cNvPr id="422491579" name=""/>
+                    <pic:cNvPicPr/>
+                  </pic:nvPicPr>
+                  <pic:blipFill>
+                    <a:blip r:embed="rId27"/>
+                    <a:stretch>
+                      <a:fillRect/>
+                    </a:stretch>
+                  </pic:blipFill>
+                  <pic:spPr>
+                    <a:xfrm>
+                      <a:off x="0" y="0"/>
+                      <a:ext cx="6336030" cy="1237615"/>
+                    </a:xfrm>
+                    <a:prstGeom prst="rect">
+                      <a:avLst/>
+                    </a:prstGeom>
+                  </pic:spPr>
+                </pic:pic>
+              </a:graphicData>
+            </a:graphic>
+          </wp:inline>
+        </w:drawing>
+      </w:r>
+    </w:p>
+    <w:p>
+      <w:pPr>
+        <w:jc w:val="both"/>
+        <w:rPr>
+          <w:rFonts w:ascii="Arial Nova" w:hAnsi="Arial Nova"/>
+          <w:b/>
+          <w:bCs/>
+          <w:color w:val="auto"/>
+          <w:sz w:val="24"/>
+          <w:szCs w:val="24"/>
+        </w:rPr>
+      </w:pPr>
+      <w:r>
+        <w:rPr>
+          <w:noProof/>
+        </w:rPr>
+        <w:drawing>
+          <wp:inline distT="0" distB="0" distL="0" distR="0" wp14:anchorId="50EF5B5E" wp14:editId="0990F82C">
+            <wp:extent cx="4619625" cy="2743200"/>
+            <wp:effectExtent l="0" t="0" r="9525" b="0"/>
+            <wp:docPr id="350670004" name="Imagem 1"/>
+            <wp:cNvGraphicFramePr>
+              <a:graphicFrameLocks xmlns:a="http://schemas.openxmlformats.org/drawingml/2006/main" noChangeAspect="1"/>
+            </wp:cNvGraphicFramePr>
+            <a:graphic xmlns:a="http://schemas.openxmlformats.org/drawingml/2006/main">
+              <a:graphicData uri="http://schemas.openxmlformats.org/drawingml/2006/picture">
+                <pic:pic xmlns:pic="http://schemas.openxmlformats.org/drawingml/2006/picture">
+                  <pic:nvPicPr>
+                    <pic:cNvPr id="350670004" name=""/>
+                    <pic:cNvPicPr/>
+                  </pic:nvPicPr>
+                  <pic:blipFill>
+                    <a:blip r:embed="rId28"/>
+                    <a:stretch>
+                      <a:fillRect/>
+                    </a:stretch>
+                  </pic:blipFill>
+                  <pic:spPr>
+                    <a:xfrm>
+                      <a:off x="0" y="0"/>
+                      <a:ext cx="4619625" cy="2743200"/>
+                    </a:xfrm>
+                    <a:prstGeom prst="rect">
+                      <a:avLst/>
+                    </a:prstGeom>
+                  </pic:spPr>
+                </pic:pic>
+              </a:graphicData>
+            </a:graphic>
+          </wp:inline>
+        </w:drawing>
+      </w:r>
+    </w:p>
+    <w:p>
+      <w:pPr>
+        <w:jc w:val="both"/>
+        <w:rPr>
+          <w:rFonts w:ascii="Arial Nova" w:hAnsi="Arial Nova"/>
+          <w:b/>
+          <w:bCs/>
+          <w:color w:val="auto"/>
+          <w:sz w:val="24"/>
+          <w:szCs w:val="24"/>
+        </w:rPr>
+      </w:pPr>
+      <w:r>
+        <w:rPr>
+          <w:noProof/>
+        </w:rPr>
+        <w:lastRenderedPageBreak/>
+        <w:drawing>
+          <wp:inline distT="0" distB="0" distL="0" distR="0" wp14:anchorId="4AD5F95A" wp14:editId="02732439">
+            <wp:extent cx="6336030" cy="3874135"/>
+            <wp:effectExtent l="0" t="0" r="7620" b="0"/>
+            <wp:docPr id="1634207602" name="Imagem 1"/>
+            <wp:cNvGraphicFramePr>
+              <a:graphicFrameLocks xmlns:a="http://schemas.openxmlformats.org/drawingml/2006/main" noChangeAspect="1"/>
+            </wp:cNvGraphicFramePr>
+            <a:graphic xmlns:a="http://schemas.openxmlformats.org/drawingml/2006/main">
+              <a:graphicData uri="http://schemas.openxmlformats.org/drawingml/2006/picture">
+                <pic:pic xmlns:pic="http://schemas.openxmlformats.org/drawingml/2006/picture">
+                  <pic:nvPicPr>
+                    <pic:cNvPr id="1634207602" name=""/>
+                    <pic:cNvPicPr/>
+                  </pic:nvPicPr>
+                  <pic:blipFill>
+                    <a:blip r:embed="rId29"/>
+                    <a:stretch>
+                      <a:fillRect/>
+                    </a:stretch>
+                  </pic:blipFill>
+                  <pic:spPr>
+                    <a:xfrm>
+                      <a:off x="0" y="0"/>
+                      <a:ext cx="6336030" cy="3874135"/>
+                    </a:xfrm>
+                    <a:prstGeom prst="rect">
+                      <a:avLst/>
+                    </a:prstGeom>
+                  </pic:spPr>
+                </pic:pic>
+              </a:graphicData>
+            </a:graphic>
+          </wp:inline>
+        </w:drawing>
+      </w:r>
+    </w:p>
+    <w:p>
+      <w:pPr>
+        <w:jc w:val="both"/>
+        <w:rPr>
+          <w:rFonts w:ascii="Arial Nova" w:hAnsi="Arial Nova"/>
+          <w:b/>
+          <w:bCs/>
+          <w:color w:val="auto"/>
+          <w:sz w:val="24"/>
+          <w:szCs w:val="24"/>
+        </w:rPr>
+      </w:pPr>
+      <w:r>
+        <w:rPr>
+          <w:noProof/>
+        </w:rPr>
+        <w:drawing>
+          <wp:inline distT="0" distB="0" distL="0" distR="0" wp14:anchorId="1261EC86" wp14:editId="51BB9457">
+            <wp:extent cx="4581525" cy="2781300"/>
+            <wp:effectExtent l="0" t="0" r="9525" b="0"/>
+            <wp:docPr id="619603251" name="Imagem 1"/>
+            <wp:cNvGraphicFramePr>
+              <a:graphicFrameLocks xmlns:a="http://schemas.openxmlformats.org/drawingml/2006/main" noChangeAspect="1"/>
+            </wp:cNvGraphicFramePr>
+            <a:graphic xmlns:a="http://schemas.openxmlformats.org/drawingml/2006/main">
+              <a:graphicData uri="http://schemas.openxmlformats.org/drawingml/2006/picture">
+                <pic:pic xmlns:pic="http://schemas.openxmlformats.org/drawingml/2006/picture">
+                  <pic:nvPicPr>
+                    <pic:cNvPr id="619603251" name=""/>
+                    <pic:cNvPicPr/>
+                  </pic:nvPicPr>
+                  <pic:blipFill>
+                    <a:blip r:embed="rId30"/>
+                    <a:stretch>
+                      <a:fillRect/>
+                    </a:stretch>
+                  </pic:blipFill>
+                  <pic:spPr>
+                    <a:xfrm>
+                      <a:off x="0" y="0"/>
+                      <a:ext cx="4581525" cy="2781300"/>
+                    </a:xfrm>
+                    <a:prstGeom prst="rect">
+                      <a:avLst/>
+                    </a:prstGeom>
+                  </pic:spPr>
+                </pic:pic>
+              </a:graphicData>
+            </a:graphic>
+          </wp:inline>
+        </w:drawing>
+      </w:r>
+    </w:p>
+    <w:p>
+      <w:pPr>
+        <w:jc w:val="both"/>
+        <w:rPr>
+          <w:rFonts w:ascii="Arial Nova" w:hAnsi="Arial Nova"/>
+          <w:b/>
+          <w:bCs/>
+          <w:color w:val="auto"/>
+          <w:sz w:val="24"/>
+          <w:szCs w:val="24"/>
+        </w:rPr>
+      </w:pPr>
+      <w:r>
+        <w:rPr>
+          <w:noProof/>
+        </w:rPr>
+        <w:drawing>
+          <wp:inline distT="0" distB="0" distL="0" distR="0" wp14:anchorId="454D7332" wp14:editId="47490F58">
+            <wp:extent cx="2495550" cy="1866900"/>
+            <wp:effectExtent l="0" t="0" r="0" b="0"/>
+            <wp:docPr id="454684245" name="Imagem 1"/>
+            <wp:cNvGraphicFramePr>
+              <a:graphicFrameLocks xmlns:a="http://schemas.openxmlformats.org/drawingml/2006/main" noChangeAspect="1"/>
+            </wp:cNvGraphicFramePr>
+            <a:graphic xmlns:a="http://schemas.openxmlformats.org/drawingml/2006/main">
+              <a:graphicData uri="http://schemas.openxmlformats.org/drawingml/2006/picture">
+                <pic:pic xmlns:pic="http://schemas.openxmlformats.org/drawingml/2006/picture">
+                  <pic:nvPicPr>
+                    <pic:cNvPr id="454684245" name=""/>
+                    <pic:cNvPicPr/>
+                  </pic:nvPicPr>
+                  <pic:blipFill>
+                    <a:blip r:embed="rId31"/>
+                    <a:stretch>
+                      <a:fillRect/>
+                    </a:stretch>
+                  </pic:blipFill>
+                  <pic:spPr>
+                    <a:xfrm>
+                      <a:off x="0" y="0"/>
+                      <a:ext cx="2495550" cy="1866900"/>
+                    </a:xfrm>
+                    <a:prstGeom prst="rect">
+                      <a:avLst/>
+                    </a:prstGeom>
+                  </pic:spPr>
+                </pic:pic>
+              </a:graphicData>
+            </a:graphic>
+          </wp:inline>
+        </w:drawing>
+      </w:r>
+    </w:p>
+    <w:p>
+      <w:pPr>
+        <w:jc w:val="both"/>
+        <w:rPr>
+          <w:rFonts w:ascii="Arial Nova" w:hAnsi="Arial Nova"/>
+          <w:b/>
+          <w:bCs/>
+          <w:color w:val="auto"/>
+          <w:sz w:val="24"/>
+          <w:szCs w:val="24"/>
+        </w:rPr>
+      </w:pPr>
+    </w:p>
+    <w:p>
+      <w:pPr>
+        <w:jc w:val="both"/>
+        <w:rPr>
+          <w:rFonts w:ascii="Arial Nova" w:hAnsi="Arial Nova"/>
+          <w:b/>
+          <w:bCs/>
+          <w:color w:val="auto"/>
+          <w:sz w:val="24"/>
+          <w:szCs w:val="24"/>
+        </w:rPr>
+      </w:pPr>
+    </w:p>
+    <w:p>
+      <w:pPr>
+        <w:jc w:val="both"/>
+        <w:rPr>
+          <w:rFonts w:ascii="Arial Nova" w:hAnsi="Arial Nova"/>
+          <w:b/>
+          <w:bCs/>
+          <w:color w:val="auto"/>
+          <w:sz w:val="24"/>
+          <w:szCs w:val="24"/>
+        </w:rPr>
+      </w:pPr>
+    </w:p>
+    <w:p>
+      <w:pPr>
+        <w:jc w:val="both"/>
+        <w:rPr>
+          <w:rFonts w:ascii="Arial Nova" w:hAnsi="Arial Nova"/>
+          <w:b/>
+          <w:bCs/>
+          <w:color w:val="auto"/>
+          <w:sz w:val="24"/>
+          <w:szCs w:val="24"/>
+        </w:rPr>
+      </w:pPr>
+    </w:p>
+    <w:p>
+      <w:pPr>
+        <w:jc w:val="both"/>
+        <w:rPr>
+          <w:rFonts w:ascii="Arial Nova" w:hAnsi="Arial Nova"/>
+          <w:b/>
+          <w:bCs/>
+          <w:color w:val="auto"/>
+          <w:sz w:val="24"/>
+          <w:szCs w:val="24"/>
+        </w:rPr>
+      </w:pPr>
+      <w:r>
+        <w:rPr>
+          <w:rFonts w:ascii="Arial Nova" w:hAnsi="Arial Nova"/>
+          <w:b/>
+          <w:bCs/>
+          <w:color w:val="auto"/>
+          <w:sz w:val="24"/>
+          <w:szCs w:val="24"/>
+        </w:rPr>
+        <w:lastRenderedPageBreak/>
+        <w:t>TECNOLOGIA DA INFORMAÇÃO</w:t>
+      </w:r>
+    </w:p>
+    <w:p>
+      <w:pPr>
+        <w:jc w:val="both"/>
+        <w:rPr>
+          <w:rFonts w:ascii="Arial Nova" w:hAnsi="Arial Nova"/>
+          <w:b/>
+          <w:bCs/>
+          <w:color w:val="auto"/>
+          <w:sz w:val="24"/>
+          <w:szCs w:val="24"/>
+        </w:rPr>
+      </w:pPr>
+      <w:r>
+        <w:rPr>
+          <w:noProof/>
+        </w:rPr>
+        <w:drawing>
+          <wp:inline distT="0" distB="0" distL="0" distR="0" wp14:anchorId="3E8B235F" wp14:editId="3028E0D3">
+            <wp:extent cx="6336030" cy="1245235"/>
+            <wp:effectExtent l="0" t="0" r="7620" b="0"/>
+            <wp:docPr id="487860178" name="Imagem 1"/>
+            <wp:cNvGraphicFramePr>
+              <a:graphicFrameLocks xmlns:a="http://schemas.openxmlformats.org/drawingml/2006/main" noChangeAspect="1"/>
+            </wp:cNvGraphicFramePr>
+            <a:graphic xmlns:a="http://schemas.openxmlformats.org/drawingml/2006/main">
+              <a:graphicData uri="http://schemas.openxmlformats.org/drawingml/2006/picture">
+                <pic:pic xmlns:pic="http://schemas.openxmlformats.org/drawingml/2006/picture">
+                  <pic:nvPicPr>
+                    <pic:cNvPr id="487860178" name=""/>
+                    <pic:cNvPicPr/>
+                  </pic:nvPicPr>
+                  <pic:blipFill>
+                    <a:blip r:embed="rId32"/>
+                    <a:stretch>
+                      <a:fillRect/>
+                    </a:stretch>
+                  </pic:blipFill>
+                  <pic:spPr>
+                    <a:xfrm>
+                      <a:off x="0" y="0"/>
+                      <a:ext cx="6336030" cy="1245235"/>
+                    </a:xfrm>
+                    <a:prstGeom prst="rect">
+                      <a:avLst/>
+                    </a:prstGeom>
+                  </pic:spPr>
+                </pic:pic>
+              </a:graphicData>
+            </a:graphic>
+          </wp:inline>
+        </w:drawing>
+      </w:r>
+    </w:p>
+    <w:p>
+      <w:pPr>
+        <w:jc w:val="both"/>
+        <w:rPr>
+          <w:rFonts w:ascii="Arial Nova" w:hAnsi="Arial Nova"/>
+          <w:b/>
+          <w:bCs/>
+          <w:color w:val="auto"/>
+          <w:sz w:val="24"/>
+          <w:szCs w:val="24"/>
+        </w:rPr>
+      </w:pPr>
+      <w:r>
+        <w:rPr>
+          <w:noProof/>
+        </w:rPr>
+        <w:drawing>
+          <wp:inline distT="0" distB="0" distL="0" distR="0" wp14:anchorId="0399CE21" wp14:editId="3E856BE1">
+            <wp:extent cx="4610100" cy="2676525"/>
+            <wp:effectExtent l="0" t="0" r="0" b="9525"/>
+            <wp:docPr id="1605996014" name="Imagem 1"/>
+            <wp:cNvGraphicFramePr>
+              <a:graphicFrameLocks xmlns:a="http://schemas.openxmlformats.org/drawingml/2006/main" noChangeAspect="1"/>
+            </wp:cNvGraphicFramePr>
+            <a:graphic xmlns:a="http://schemas.openxmlformats.org/drawingml/2006/main">
+              <a:graphicData uri="http://schemas.openxmlformats.org/drawingml/2006/picture">
+                <pic:pic xmlns:pic="http://schemas.openxmlformats.org/drawingml/2006/picture">
+                  <pic:nvPicPr>
+                    <pic:cNvPr id="1605996014" name=""/>
+                    <pic:cNvPicPr/>
+                  </pic:nvPicPr>
+                  <pic:blipFill>
+                    <a:blip r:embed="rId33"/>
+                    <a:stretch>
+                      <a:fillRect/>
+                    </a:stretch>
+                  </pic:blipFill>
+                  <pic:spPr>
+                    <a:xfrm>
+                      <a:off x="0" y="0"/>
+                      <a:ext cx="4610100" cy="2676525"/>
+                    </a:xfrm>
+                    <a:prstGeom prst="rect">
+                      <a:avLst/>
+                    </a:prstGeom>
+                  </pic:spPr>
+                </pic:pic>
+              </a:graphicData>
+            </a:graphic>
+          </wp:inline>
+        </w:drawing>
+      </w:r>
+    </w:p>
+    <w:p>
+      <w:pPr>
+        <w:jc w:val="both"/>
+        <w:rPr>
+          <w:rFonts w:ascii="Arial Nova" w:hAnsi="Arial Nova"/>
+          <w:b/>
+          <w:bCs/>
+          <w:color w:val="auto"/>
+          <w:sz w:val="24"/>
+          <w:szCs w:val="24"/>
+        </w:rPr>
+      </w:pPr>
+      <w:r>
+        <w:rPr>
+          <w:noProof/>
+        </w:rPr>
+        <w:drawing>
+          <wp:inline distT="0" distB="0" distL="0" distR="0" wp14:anchorId="39823BEF" wp14:editId="77E2DA06">
+            <wp:extent cx="6336030" cy="3815715"/>
+            <wp:effectExtent l="0" t="0" r="7620" b="0"/>
+            <wp:docPr id="817171982" name="Imagem 1"/>
+            <wp:cNvGraphicFramePr>
+              <a:graphicFrameLocks xmlns:a="http://schemas.openxmlformats.org/drawingml/2006/main" noChangeAspect="1"/>
+            </wp:cNvGraphicFramePr>
+            <a:graphic xmlns:a="http://schemas.openxmlformats.org/drawingml/2006/main">
+              <a:graphicData uri="http://schemas.openxmlformats.org/drawingml/2006/picture">
+                <pic:pic xmlns:pic="http://schemas.openxmlformats.org/drawingml/2006/picture">
+                  <pic:nvPicPr>
+                    <pic:cNvPr id="817171982" name=""/>
+                    <pic:cNvPicPr/>
+                  </pic:nvPicPr>
+                  <pic:blipFill>
+                    <a:blip r:embed="rId34"/>
+                    <a:stretch>
+                      <a:fillRect/>
+                    </a:stretch>
+                  </pic:blipFill>
+                  <pic:spPr>
+                    <a:xfrm>
+                      <a:off x="0" y="0"/>
+                      <a:ext cx="6336030" cy="3815715"/>
+                    </a:xfrm>
+                    <a:prstGeom prst="rect">
+                      <a:avLst/>
+                    </a:prstGeom>
+                  </pic:spPr>
+                </pic:pic>
+              </a:graphicData>
+            </a:graphic>
+          </wp:inline>
+        </w:drawing>
+      </w:r>
+    </w:p>
+    <w:p>
+      <w:pPr>
+        <w:jc w:val="both"/>
+        <w:rPr>
+          <w:rFonts w:ascii="Arial Nova" w:hAnsi="Arial Nova"/>
+          <w:b/>
+          <w:bCs/>
+          <w:color w:val="auto"/>
+          <w:sz w:val="24"/>
+          <w:szCs w:val="24"/>
+        </w:rPr>
+      </w:pPr>
+      <w:r>
+        <w:rPr>
+          <w:noProof/>
+        </w:rPr>
+        <w:lastRenderedPageBreak/>
+        <w:drawing>
+          <wp:inline distT="0" distB="0" distL="0" distR="0" wp14:anchorId="18148A1F" wp14:editId="67038ED1">
+            <wp:extent cx="4591050" cy="2752725"/>
+            <wp:effectExtent l="0" t="0" r="0" b="9525"/>
+            <wp:docPr id="2145237245" name="Imagem 1"/>
+            <wp:cNvGraphicFramePr>
+              <a:graphicFrameLocks xmlns:a="http://schemas.openxmlformats.org/drawingml/2006/main" noChangeAspect="1"/>
+            </wp:cNvGraphicFramePr>
+            <a:graphic xmlns:a="http://schemas.openxmlformats.org/drawingml/2006/main">
+              <a:graphicData uri="http://schemas.openxmlformats.org/drawingml/2006/picture">
+                <pic:pic xmlns:pic="http://schemas.openxmlformats.org/drawingml/2006/picture">
+                  <pic:nvPicPr>
+                    <pic:cNvPr id="2145237245" name=""/>
+                    <pic:cNvPicPr/>
+                  </pic:nvPicPr>
+                  <pic:blipFill>
+                    <a:blip r:embed="rId35"/>
+                    <a:stretch>
+                      <a:fillRect/>
+                    </a:stretch>
+                  </pic:blipFill>
+                  <pic:spPr>
+                    <a:xfrm>
+                      <a:off x="0" y="0"/>
+                      <a:ext cx="4591050" cy="2752725"/>
+                    </a:xfrm>
+                    <a:prstGeom prst="rect">
+                      <a:avLst/>
+                    </a:prstGeom>
+                  </pic:spPr>
+                </pic:pic>
+              </a:graphicData>
+            </a:graphic>
+          </wp:inline>
+        </w:drawing>
+      </w:r>
+    </w:p>
+    <w:p>
+      <w:pPr>
+        <w:jc w:val="both"/>
+        <w:rPr>
+          <w:rFonts w:ascii="Arial Nova" w:hAnsi="Arial Nova"/>
+          <w:b/>
+          <w:bCs/>
+          <w:color w:val="auto"/>
+          <w:sz w:val="24"/>
+          <w:szCs w:val="24"/>
+        </w:rPr>
+      </w:pPr>
+      <w:r>
+        <w:rPr>
+          <w:noProof/>
+        </w:rPr>
+        <w:drawing>
+          <wp:inline distT="0" distB="0" distL="0" distR="0" wp14:anchorId="17F9D2B0" wp14:editId="66145DF0">
+            <wp:extent cx="2486025" cy="1866900"/>
+            <wp:effectExtent l="0" t="0" r="9525" b="0"/>
+            <wp:docPr id="2088155055" name="Imagem 1"/>
+            <wp:cNvGraphicFramePr>
+              <a:graphicFrameLocks xmlns:a="http://schemas.openxmlformats.org/drawingml/2006/main" noChangeAspect="1"/>
+            </wp:cNvGraphicFramePr>
+            <a:graphic xmlns:a="http://schemas.openxmlformats.org/drawingml/2006/main">
+              <a:graphicData uri="http://schemas.openxmlformats.org/drawingml/2006/picture">
+                <pic:pic xmlns:pic="http://schemas.openxmlformats.org/drawingml/2006/picture">
+                  <pic:nvPicPr>
+                    <pic:cNvPr id="2088155055" name=""/>
+                    <pic:cNvPicPr/>
+                  </pic:nvPicPr>
+                  <pic:blipFill>
+                    <a:blip r:embed="rId36"/>
+                    <a:stretch>
+                      <a:fillRect/>
+                    </a:stretch>
+                  </pic:blipFill>
+                  <pic:spPr>
+                    <a:xfrm>
+                      <a:off x="0" y="0"/>
+                      <a:ext cx="2486025" cy="1866900"/>
+                    </a:xfrm>
+                    <a:prstGeom prst="rect">
+                      <a:avLst/>
+                    </a:prstGeom>
+                  </pic:spPr>
+                </pic:pic>
+              </a:graphicData>
+            </a:graphic>
+          </wp:inline>
+        </w:drawing>
+      </w:r>
+    </w:p>
+    <w:p>
+      <w:pPr>
+        <w:jc w:val="both"/>
+        <w:rPr>
+          <w:rFonts w:ascii="Arial Nova" w:hAnsi="Arial Nova"/>
+          <w:b/>
+          <w:bCs/>
+          <w:color w:val="auto"/>
+          <w:sz w:val="24"/>
+          <w:szCs w:val="24"/>
+        </w:rPr>
+      </w:pPr>
+    </w:p>
+    <w:p>
+      <w:pPr>
+        <w:jc w:val="both"/>
+        <w:rPr>
+          <w:rFonts w:ascii="Arial Nova" w:hAnsi="Arial Nova"/>
+          <w:b/>
+          <w:bCs/>
+          <w:color w:val="auto"/>
+          <w:sz w:val="24"/>
+          <w:szCs w:val="24"/>
+        </w:rPr>
+      </w:pPr>
+      <w:r>
+        <w:rPr>
+          <w:rFonts w:ascii="Arial Nova" w:hAnsi="Arial Nova"/>
+          <w:b/>
+          <w:bCs/>
+          <w:color w:val="auto"/>
+          <w:sz w:val="24"/>
+          <w:szCs w:val="24"/>
+        </w:rPr>
+        <w:t>PROJETO E INOVAÇÃO</w:t>
+      </w:r>
+    </w:p>
+    <w:p>
+      <w:pPr>
+        <w:jc w:val="both"/>
+        <w:rPr>
+          <w:rFonts w:ascii="Arial Nova" w:hAnsi="Arial Nova"/>
+          <w:b/>
+          <w:bCs/>
+          <w:color w:val="auto"/>
+          <w:sz w:val="24"/>
+          <w:szCs w:val="24"/>
+        </w:rPr>
+      </w:pPr>
+      <w:r>
+        <w:rPr>
+          <w:noProof/>
+        </w:rPr>
+        <w:drawing>
+          <wp:inline distT="0" distB="0" distL="0" distR="0" wp14:anchorId="05EA6F15" wp14:editId="464CDF65">
+            <wp:extent cx="6336030" cy="1259840"/>
+            <wp:effectExtent l="0" t="0" r="7620" b="0"/>
+            <wp:docPr id="1892057493" name="Imagem 1"/>
+            <wp:cNvGraphicFramePr>
+              <a:graphicFrameLocks xmlns:a="http://schemas.openxmlformats.org/drawingml/2006/main" noChangeAspect="1"/>
+            </wp:cNvGraphicFramePr>
+            <a:graphic xmlns:a="http://schemas.openxmlformats.org/drawingml/2006/main">
+              <a:graphicData uri="http://schemas.openxmlformats.org/drawingml/2006/picture">
+                <pic:pic xmlns:pic="http://schemas.openxmlformats.org/drawingml/2006/picture">
+                  <pic:nvPicPr>
+                    <pic:cNvPr id="1892057493" name=""/>
+                    <pic:cNvPicPr/>
+                  </pic:nvPicPr>
+                  <pic:blipFill>
+                    <a:blip r:embed="rId37"/>
+                    <a:stretch>
+                      <a:fillRect/>
+                    </a:stretch>
+                  </pic:blipFill>
+                  <pic:spPr>
+                    <a:xfrm>
+                      <a:off x="0" y="0"/>
+                      <a:ext cx="6336030" cy="1259840"/>
+                    </a:xfrm>
+                    <a:prstGeom prst="rect">
+                      <a:avLst/>
+                    </a:prstGeom>
+                  </pic:spPr>
+                </pic:pic>
+              </a:graphicData>
+            </a:graphic>
+          </wp:inline>
+        </w:drawing>
+      </w:r>
+    </w:p>
+    <w:p>
+      <w:pPr>
+        <w:jc w:val="both"/>
+        <w:rPr>
+          <w:rFonts w:ascii="Arial Nova" w:hAnsi="Arial Nova"/>
+          <w:b/>
+          <w:bCs/>
+          <w:color w:val="auto"/>
+          <w:sz w:val="24"/>
+          <w:szCs w:val="24"/>
+        </w:rPr>
+      </w:pPr>
+      <w:r>
+        <w:rPr>
+          <w:noProof/>
+        </w:rPr>
+        <w:drawing>
+          <wp:inline distT="0" distB="0" distL="0" distR="0" wp14:anchorId="6895FDCC" wp14:editId="5D367B4F">
+            <wp:extent cx="4657725" cy="2743200"/>
+            <wp:effectExtent l="0" t="0" r="9525" b="0"/>
+            <wp:docPr id="1433214704" name="Imagem 1"/>
+            <wp:cNvGraphicFramePr>
+              <a:graphicFrameLocks xmlns:a="http://schemas.openxmlformats.org/drawingml/2006/main" noChangeAspect="1"/>
+            </wp:cNvGraphicFramePr>
+            <a:graphic xmlns:a="http://schemas.openxmlformats.org/drawingml/2006/main">
+              <a:graphicData uri="http://schemas.openxmlformats.org/drawingml/2006/picture">
+                <pic:pic xmlns:pic="http://schemas.openxmlformats.org/drawingml/2006/picture">
+                  <pic:nvPicPr>
+                    <pic:cNvPr id="1433214704" name=""/>
+                    <pic:cNvPicPr/>
+                  </pic:nvPicPr>
+                  <pic:blipFill>
+                    <a:blip r:embed="rId38"/>
+                    <a:stretch>
+                      <a:fillRect/>
+                    </a:stretch>
+                  </pic:blipFill>
+                  <pic:spPr>
+                    <a:xfrm>
+                      <a:off x="0" y="0"/>
+                      <a:ext cx="4657725" cy="2743200"/>
+                    </a:xfrm>
+                    <a:prstGeom prst="rect">
+                      <a:avLst/>
+                    </a:prstGeom>
+                  </pic:spPr>
+                </pic:pic>
+              </a:graphicData>
+            </a:graphic>
+          </wp:inline>
+        </w:drawing>
+      </w:r>
+    </w:p>
+    <w:p>
+      <w:pPr>
+        <w:jc w:val="both"/>
+        <w:rPr>
+          <w:rFonts w:ascii="Arial Nova" w:hAnsi="Arial Nova"/>
+          <w:b/>
+          <w:bCs/>
+          <w:color w:val="auto"/>
+          <w:sz w:val="24"/>
+          <w:szCs w:val="24"/>
+        </w:rPr>
+      </w:pPr>
+      <w:r>
+        <w:rPr>
+          <w:noProof/>
+        </w:rPr>
+        <w:lastRenderedPageBreak/>
+        <w:drawing>
+          <wp:inline distT="0" distB="0" distL="0" distR="0" wp14:anchorId="1AD17879" wp14:editId="104AE732">
+            <wp:extent cx="6336030" cy="3837305"/>
+            <wp:effectExtent l="0" t="0" r="7620" b="0"/>
+            <wp:docPr id="2099769883" name="Imagem 1"/>
+            <wp:cNvGraphicFramePr>
+              <a:graphicFrameLocks xmlns:a="http://schemas.openxmlformats.org/drawingml/2006/main" noChangeAspect="1"/>
+            </wp:cNvGraphicFramePr>
+            <a:graphic xmlns:a="http://schemas.openxmlformats.org/drawingml/2006/main">
+              <a:graphicData uri="http://schemas.openxmlformats.org/drawingml/2006/picture">
+                <pic:pic xmlns:pic="http://schemas.openxmlformats.org/drawingml/2006/picture">
+                  <pic:nvPicPr>
+                    <pic:cNvPr id="2099769883" name=""/>
+                    <pic:cNvPicPr/>
+                  </pic:nvPicPr>
+                  <pic:blipFill>
+                    <a:blip r:embed="rId39"/>
+                    <a:stretch>
+                      <a:fillRect/>
+                    </a:stretch>
+                  </pic:blipFill>
+                  <pic:spPr>
+                    <a:xfrm>
+                      <a:off x="0" y="0"/>
+                      <a:ext cx="6336030" cy="3837305"/>
+                    </a:xfrm>
+                    <a:prstGeom prst="rect">
+                      <a:avLst/>
+                    </a:prstGeom>
+                  </pic:spPr>
+                </pic:pic>
+              </a:graphicData>
+            </a:graphic>
+          </wp:inline>
+        </w:drawing>
+      </w:r>
+    </w:p>
+    <w:p>
+      <w:pPr>
+        <w:jc w:val="both"/>
+        <w:rPr>
+          <w:rFonts w:ascii="Arial Nova" w:hAnsi="Arial Nova"/>
+          <w:b/>
+          <w:bCs/>
+          <w:color w:val="auto"/>
+          <w:sz w:val="24"/>
+          <w:szCs w:val="24"/>
+        </w:rPr>
+      </w:pPr>
+      <w:r>
+        <w:rPr>
+          <w:noProof/>
+        </w:rPr>
+        <w:drawing>
+          <wp:inline distT="0" distB="0" distL="0" distR="0" wp14:anchorId="3DC16DF3" wp14:editId="40A3D446">
+            <wp:extent cx="4591050" cy="2809875"/>
+            <wp:effectExtent l="0" t="0" r="0" b="9525"/>
+            <wp:docPr id="602726107" name="Imagem 1"/>
+            <wp:cNvGraphicFramePr>
+              <a:graphicFrameLocks xmlns:a="http://schemas.openxmlformats.org/drawingml/2006/main" noChangeAspect="1"/>
+            </wp:cNvGraphicFramePr>
+            <a:graphic xmlns:a="http://schemas.openxmlformats.org/drawingml/2006/main">
+              <a:graphicData uri="http://schemas.openxmlformats.org/drawingml/2006/picture">
+                <pic:pic xmlns:pic="http://schemas.openxmlformats.org/drawingml/2006/picture">
+                  <pic:nvPicPr>
+                    <pic:cNvPr id="602726107" name=""/>
+                    <pic:cNvPicPr/>
+                  </pic:nvPicPr>
+                  <pic:blipFill>
+                    <a:blip r:embed="rId40"/>
+                    <a:stretch>
+                      <a:fillRect/>
+                    </a:stretch>
+                  </pic:blipFill>
+                  <pic:spPr>
+                    <a:xfrm>
+                      <a:off x="0" y="0"/>
+                      <a:ext cx="4591050" cy="2809875"/>
+                    </a:xfrm>
+                    <a:prstGeom prst="rect">
+                      <a:avLst/>
+                    </a:prstGeom>
+                  </pic:spPr>
+                </pic:pic>
+              </a:graphicData>
+            </a:graphic>
+          </wp:inline>
+        </w:drawing>
+      </w:r>
+    </w:p>
+    <w:p>
+      <w:pPr>
+        <w:jc w:val="both"/>
+        <w:rPr>
+          <w:rFonts w:ascii="Arial Nova" w:hAnsi="Arial Nova"/>
+          <w:b/>
+          <w:bCs/>
+          <w:color w:val="auto"/>
+          <w:sz w:val="24"/>
+          <w:szCs w:val="24"/>
+        </w:rPr>
+      </w:pPr>
+      <w:r>
+        <w:rPr>
+          <w:noProof/>
+        </w:rPr>
+        <w:drawing>
+          <wp:inline distT="0" distB="0" distL="0" distR="0" wp14:anchorId="1E3E4DE5" wp14:editId="573F1831">
+            <wp:extent cx="2495550" cy="1847850"/>
+            <wp:effectExtent l="0" t="0" r="0" b="0"/>
+            <wp:docPr id="204419876" name="Imagem 1"/>
+            <wp:cNvGraphicFramePr>
+              <a:graphicFrameLocks xmlns:a="http://schemas.openxmlformats.org/drawingml/2006/main" noChangeAspect="1"/>
+            </wp:cNvGraphicFramePr>
+            <a:graphic xmlns:a="http://schemas.openxmlformats.org/drawingml/2006/main">
+              <a:graphicData uri="http://schemas.openxmlformats.org/drawingml/2006/picture">
+                <pic:pic xmlns:pic="http://schemas.openxmlformats.org/drawingml/2006/picture">
+                  <pic:nvPicPr>
+                    <pic:cNvPr id="204419876" name=""/>
+                    <pic:cNvPicPr/>
+                  </pic:nvPicPr>
+                  <pic:blipFill>
+                    <a:blip r:embed="rId41"/>
+                    <a:stretch>
+                      <a:fillRect/>
+                    </a:stretch>
+                  </pic:blipFill>
+                  <pic:spPr>
+                    <a:xfrm>
+                      <a:off x="0" y="0"/>
+                      <a:ext cx="2495550" cy="1847850"/>
+                    </a:xfrm>
+                    <a:prstGeom prst="rect">
+                      <a:avLst/>
+                    </a:prstGeom>
+                  </pic:spPr>
+                </pic:pic>
+              </a:graphicData>
+            </a:graphic>
+          </wp:inline>
+        </w:drawing>
+      </w:r>
+    </w:p>
+    <w:p>
+      <w:pPr>
+        <w:jc w:val="both"/>
+        <w:rPr>
+          <w:rFonts w:ascii="Arial Nova" w:hAnsi="Arial Nova"/>
+          <w:b/>
+          <w:bCs/>
+          <w:color w:val="auto"/>
+          <w:sz w:val="24"/>
+          <w:szCs w:val="24"/>
+        </w:rPr>
+      </w:pPr>
+    </w:p>
+    <w:p>
+      <w:pPr>
+        <w:jc w:val="both"/>
+        <w:rPr>
+          <w:rFonts w:ascii="Arial Nova" w:hAnsi="Arial Nova"/>
+          <w:b/>
+          <w:bCs/>
+          <w:color w:val="auto"/>
+          <w:sz w:val="24"/>
+          <w:szCs w:val="24"/>
+        </w:rPr>
+      </w:pPr>
+    </w:p>
+    <w:p>
+      <w:pPr>
+        <w:jc w:val="both"/>
+        <w:rPr>
+          <w:rFonts w:ascii="Arial Nova" w:hAnsi="Arial Nova"/>
+          <w:b/>
+          <w:bCs/>
+          <w:color w:val="auto"/>
+          <w:sz w:val="24"/>
+          <w:szCs w:val="24"/>
+        </w:rPr>
+      </w:pPr>
+    </w:p>
+    <w:p>
+      <w:pPr>
+        <w:jc w:val="both"/>
+        <w:rPr>
+          <w:rFonts w:ascii="Arial Nova" w:hAnsi="Arial Nova"/>
+          <w:b/>
+          <w:bCs/>
+          <w:color w:val="auto"/>
+          <w:sz w:val="24"/>
+          <w:szCs w:val="24"/>
+        </w:rPr>
+      </w:pPr>
+    </w:p>
+    <w:p>
+      <w:pPr>
+        <w:jc w:val="both"/>
+        <w:rPr>
+          <w:rFonts w:ascii="Arial Nova" w:hAnsi="Arial Nova"/>
+          <w:b/>
+          <w:bCs/>
+          <w:color w:val="auto"/>
+          <w:sz w:val="24"/>
+          <w:szCs w:val="24"/>
+        </w:rPr>
+      </w:pPr>
+      <w:r>
+        <w:rPr>
+          <w:rFonts w:ascii="Arial Nova" w:hAnsi="Arial Nova"/>
+          <w:b/>
+          <w:bCs/>
+          <w:color w:val="auto"/>
+          <w:sz w:val="24"/>
+          <w:szCs w:val="24"/>
+        </w:rPr>
+        <w:lastRenderedPageBreak/>
+        <w:t>DESENVOLVIMENTO SOCIOEMOCIONAL</w:t>
+      </w:r>
+    </w:p>
+    <w:p>
+      <w:pPr>
+        <w:jc w:val="both"/>
+        <w:rPr>
+          <w:rFonts w:ascii="Arial Nova" w:hAnsi="Arial Nova"/>
+          <w:b/>
+          <w:bCs/>
+          <w:color w:val="auto"/>
+          <w:sz w:val="24"/>
+          <w:szCs w:val="24"/>
+        </w:rPr>
+      </w:pPr>
+      <w:r>
+        <w:rPr>
+          <w:noProof/>
+        </w:rPr>
+        <w:drawing>
+          <wp:inline distT="0" distB="0" distL="0" distR="0" wp14:anchorId="209649E9" wp14:editId="75FF551F">
+            <wp:extent cx="6336030" cy="1240155"/>
+            <wp:effectExtent l="0" t="0" r="7620" b="0"/>
+            <wp:docPr id="1111084569" name="Imagem 1"/>
+            <wp:cNvGraphicFramePr>
+              <a:graphicFrameLocks xmlns:a="http://schemas.openxmlformats.org/drawingml/2006/main" noChangeAspect="1"/>
+            </wp:cNvGraphicFramePr>
+            <a:graphic xmlns:a="http://schemas.openxmlformats.org/drawingml/2006/main">
+              <a:graphicData uri="http://schemas.openxmlformats.org/drawingml/2006/picture">
+                <pic:pic xmlns:pic="http://schemas.openxmlformats.org/drawingml/2006/picture">
+                  <pic:nvPicPr>
+                    <pic:cNvPr id="1111084569" name=""/>
+                    <pic:cNvPicPr/>
+                  </pic:nvPicPr>
+                  <pic:blipFill>
+                    <a:blip r:embed="rId42"/>
+                    <a:stretch>
+                      <a:fillRect/>
+                    </a:stretch>
+                  </pic:blipFill>
+                  <pic:spPr>
+                    <a:xfrm>
+                      <a:off x="0" y="0"/>
+                      <a:ext cx="6336030" cy="1240155"/>
+                    </a:xfrm>
+                    <a:prstGeom prst="rect">
+                      <a:avLst/>
+                    </a:prstGeom>
+                  </pic:spPr>
+                </pic:pic>
+              </a:graphicData>
+            </a:graphic>
+          </wp:inline>
+        </w:drawing>
+      </w:r>
+    </w:p>
+    <w:p>
+      <w:pPr>
+        <w:jc w:val="both"/>
+        <w:rPr>
+          <w:rFonts w:ascii="Arial Nova" w:hAnsi="Arial Nova"/>
+          <w:b/>
+          <w:bCs/>
+          <w:color w:val="auto"/>
+          <w:sz w:val="24"/>
+          <w:szCs w:val="24"/>
+        </w:rPr>
+      </w:pPr>
+      <w:r>
+        <w:rPr>
+          <w:noProof/>
+        </w:rPr>
+        <w:drawing>
+          <wp:inline distT="0" distB="0" distL="0" distR="0" wp14:anchorId="270074F2" wp14:editId="57933AA2">
+            <wp:extent cx="4581525" cy="2724150"/>
+            <wp:effectExtent l="0" t="0" r="9525" b="0"/>
+            <wp:docPr id="80050067" name="Imagem 1"/>
+            <wp:cNvGraphicFramePr>
+              <a:graphicFrameLocks xmlns:a="http://schemas.openxmlformats.org/drawingml/2006/main" noChangeAspect="1"/>
+            </wp:cNvGraphicFramePr>
+            <a:graphic xmlns:a="http://schemas.openxmlformats.org/drawingml/2006/main">
+              <a:graphicData uri="http://schemas.openxmlformats.org/drawingml/2006/picture">
+                <pic:pic xmlns:pic="http://schemas.openxmlformats.org/drawingml/2006/picture">
+                  <pic:nvPicPr>
+                    <pic:cNvPr id="80050067" name=""/>
+                    <pic:cNvPicPr/>
+                  </pic:nvPicPr>
+                  <pic:blipFill>
+                    <a:blip r:embed="rId43"/>
+                    <a:stretch>
+                      <a:fillRect/>
+                    </a:stretch>
+                  </pic:blipFill>
+                  <pic:spPr>
+                    <a:xfrm>
+                      <a:off x="0" y="0"/>
+                      <a:ext cx="4581525" cy="2724150"/>
+                    </a:xfrm>
+                    <a:prstGeom prst="rect">
+                      <a:avLst/>
+                    </a:prstGeom>
+                  </pic:spPr>
+                </pic:pic>
+              </a:graphicData>
+            </a:graphic>
+          </wp:inline>
+        </w:drawing>
+      </w:r>
+    </w:p>
+    <w:p>
+      <w:pPr>
+        <w:jc w:val="both"/>
+        <w:rPr>
+          <w:rFonts w:ascii="Arial Nova" w:hAnsi="Arial Nova"/>
+          <w:b/>
+          <w:bCs/>
+          <w:color w:val="auto"/>
+          <w:sz w:val="24"/>
+          <w:szCs w:val="24"/>
+        </w:rPr>
+      </w:pPr>
+      <w:r>
+        <w:rPr>
+          <w:noProof/>
+        </w:rPr>
+        <w:drawing>
+          <wp:inline distT="0" distB="0" distL="0" distR="0" wp14:anchorId="33231EF4" wp14:editId="1E521738">
+            <wp:extent cx="6336030" cy="3861435"/>
+            <wp:effectExtent l="0" t="0" r="7620" b="5715"/>
+            <wp:docPr id="1377105950" name="Imagem 1"/>
+            <wp:cNvGraphicFramePr>
+              <a:graphicFrameLocks xmlns:a="http://schemas.openxmlformats.org/drawingml/2006/main" noChangeAspect="1"/>
+            </wp:cNvGraphicFramePr>
+            <a:graphic xmlns:a="http://schemas.openxmlformats.org/drawingml/2006/main">
+              <a:graphicData uri="http://schemas.openxmlformats.org/drawingml/2006/picture">
+                <pic:pic xmlns:pic="http://schemas.openxmlformats.org/drawingml/2006/picture">
+                  <pic:nvPicPr>
+                    <pic:cNvPr id="1377105950" name=""/>
+                    <pic:cNvPicPr/>
+                  </pic:nvPicPr>
+                  <pic:blipFill>
+                    <a:blip r:embed="rId44"/>
+                    <a:stretch>
+                      <a:fillRect/>
+                    </a:stretch>
+                  </pic:blipFill>
+                  <pic:spPr>
+                    <a:xfrm>
+                      <a:off x="0" y="0"/>
+                      <a:ext cx="6336030" cy="3861435"/>
+                    </a:xfrm>
+                    <a:prstGeom prst="rect">
+                      <a:avLst/>
+                    </a:prstGeom>
+                  </pic:spPr>
+                </pic:pic>
+              </a:graphicData>
+            </a:graphic>
+          </wp:inline>
+        </w:drawing>
+      </w:r>
+    </w:p>
+    <w:p>
+      <w:pPr>
+        <w:jc w:val="both"/>
+        <w:rPr>
+          <w:rFonts w:ascii="Arial Nova" w:hAnsi="Arial Nova"/>
+          <w:b/>
+          <w:bCs/>
+          <w:color w:val="auto"/>
+          <w:sz w:val="24"/>
+          <w:szCs w:val="24"/>
+        </w:rPr>
+      </w:pPr>
+      <w:r>
+        <w:rPr>
+          <w:noProof/>
+        </w:rPr>
+        <w:lastRenderedPageBreak/>
+        <w:drawing>
+          <wp:inline distT="0" distB="0" distL="0" distR="0" wp14:anchorId="0CCC55BD" wp14:editId="1601DBE6">
+            <wp:extent cx="4648200" cy="2809875"/>
+            <wp:effectExtent l="0" t="0" r="0" b="9525"/>
+            <wp:docPr id="531584244" name="Imagem 1"/>
+            <wp:cNvGraphicFramePr>
+              <a:graphicFrameLocks xmlns:a="http://schemas.openxmlformats.org/drawingml/2006/main" noChangeAspect="1"/>
+            </wp:cNvGraphicFramePr>
+            <a:graphic xmlns:a="http://schemas.openxmlformats.org/drawingml/2006/main">
+              <a:graphicData uri="http://schemas.openxmlformats.org/drawingml/2006/picture">
+                <pic:pic xmlns:pic="http://schemas.openxmlformats.org/drawingml/2006/picture">
+                  <pic:nvPicPr>
+                    <pic:cNvPr id="531584244" name=""/>
+                    <pic:cNvPicPr/>
+                  </pic:nvPicPr>
+                  <pic:blipFill>
+                    <a:blip r:embed="rId45"/>
+                    <a:stretch>
+                      <a:fillRect/>
+                    </a:stretch>
+                  </pic:blipFill>
+                  <pic:spPr>
+                    <a:xfrm>
+                      <a:off x="0" y="0"/>
+                      <a:ext cx="4648200" cy="2809875"/>
+                    </a:xfrm>
+                    <a:prstGeom prst="rect">
+                      <a:avLst/>
+                    </a:prstGeom>
+                  </pic:spPr>
+                </pic:pic>
+              </a:graphicData>
+            </a:graphic>
+          </wp:inline>
+        </w:drawing>
+      </w:r>
+    </w:p>
+    <w:p>
+      <w:pPr>
+        <w:jc w:val="both"/>
+        <w:rPr>
+          <w:rFonts w:ascii="Arial Nova" w:hAnsi="Arial Nova"/>
+          <w:b/>
+          <w:bCs/>
+          <w:color w:val="auto"/>
+          <w:sz w:val="24"/>
+          <w:szCs w:val="24"/>
+        </w:rPr>
+      </w:pPr>
+      <w:r>
+        <w:rPr>
+          <w:noProof/>
+        </w:rPr>
+        <w:drawing>
+          <wp:inline distT="0" distB="0" distL="0" distR="0" wp14:anchorId="724E44FA" wp14:editId="3FB92B79">
+            <wp:extent cx="2447925" cy="1866900"/>
+            <wp:effectExtent l="0" t="0" r="9525" b="0"/>
+            <wp:docPr id="1540165966" name="Imagem 1"/>
+            <wp:cNvGraphicFramePr>
+              <a:graphicFrameLocks xmlns:a="http://schemas.openxmlformats.org/drawingml/2006/main" noChangeAspect="1"/>
+            </wp:cNvGraphicFramePr>
+            <a:graphic xmlns:a="http://schemas.openxmlformats.org/drawingml/2006/main">
+              <a:graphicData uri="http://schemas.openxmlformats.org/drawingml/2006/picture">
+                <pic:pic xmlns:pic="http://schemas.openxmlformats.org/drawingml/2006/picture">
+                  <pic:nvPicPr>
+                    <pic:cNvPr id="1540165966" name=""/>
+                    <pic:cNvPicPr/>
+                  </pic:nvPicPr>
+                  <pic:blipFill>
+                    <a:blip r:embed="rId46"/>
+                    <a:stretch>
+                      <a:fillRect/>
+                    </a:stretch>
+                  </pic:blipFill>
+                  <pic:spPr>
+                    <a:xfrm>
+                      <a:off x="0" y="0"/>
+                      <a:ext cx="2447925" cy="1866900"/>
+                    </a:xfrm>
+                    <a:prstGeom prst="rect">
+                      <a:avLst/>
+                    </a:prstGeom>
+                  </pic:spPr>
+                </pic:pic>
+              </a:graphicData>
+            </a:graphic>
+          </wp:inline>
+        </w:drawing>
+      </w:r>
+    </w:p>
     <w:sectPr>
-      <w:headerReference w:type="even" r:id="rId12"/>
-      <w:headerReference w:type="default" r:id="rId13"/>
-      <w:headerReference w:type="first" r:id="rId14"/>
+      <w:headerReference w:type="even" r:id="rId47"/>
+      <w:headerReference w:type="default" r:id="rId48"/>
+      <w:headerReference w:type="first" r:id="rId49"/>
       <w:pgSz w:w="11906" w:h="16838" w:code="9"/>
       <w:pgMar w:top="964" w:right="964" w:bottom="964" w:left="964" w:header="709" w:footer="709" w:gutter="0"/>
       <w:pgNumType w:start="0"/>
@@ -4153,10 +6334,6 @@
 </file>
 
 <file path=customXml/item1.xml><?xml version="1.0" encoding="utf-8"?>
-<b:Sources xmlns:b="http://schemas.openxmlformats.org/officeDocument/2006/bibliography" xmlns="http://schemas.openxmlformats.org/officeDocument/2006/bibliography" SelectedStyle="\APASixthEditionOfficeOnline.xsl" StyleName="APA" Version="6"/>
-</file>
-
-<file path=customXml/item2.xml><?xml version="1.0" encoding="utf-8"?>
 <?mso-contentType ?>
 <FormTemplates xmlns="http://schemas.microsoft.com/sharepoint/v3/contenttype/forms">
   <Display>DocumentLibraryForm</Display>
@@ -4165,18 +6342,11 @@
 </FormTemplates>
 </file>
 
-<file path=customXml/item3.xml><?xml version="1.0" encoding="utf-8"?>
-<p:properties xmlns:p="http://schemas.microsoft.com/office/2006/metadata/properties" xmlns:xsi="http://www.w3.org/2001/XMLSchema-instance" xmlns:pc="http://schemas.microsoft.com/office/infopath/2007/PartnerControls">
-  <documentManagement>
-    <lcf76f155ced4ddcb4097134ff3c332f xmlns="3164ea61-7977-4d50-ba89-ba79f2a6ac2e">
-      <Terms xmlns="http://schemas.microsoft.com/office/infopath/2007/PartnerControls"/>
-    </lcf76f155ced4ddcb4097134ff3c332f>
-    <TaxCatchAll xmlns="3f9c344f-c3dc-4d3a-ba8b-29f4809c702e" xsi:nil="true"/>
-  </documentManagement>
-</p:properties>
+<file path=customXml/item2.xml><?xml version="1.0" encoding="utf-8"?>
+<b:Sources xmlns:b="http://schemas.openxmlformats.org/officeDocument/2006/bibliography" xmlns="http://schemas.openxmlformats.org/officeDocument/2006/bibliography" SelectedStyle="\APASixthEditionOfficeOnline.xsl" StyleName="APA" Version="6"/>
 </file>
 
-<file path=customXml/item4.xml><?xml version="1.0" encoding="utf-8"?>
+<file path=customXml/item3.xml><?xml version="1.0" encoding="utf-8"?>
 <ct:contentTypeSchema xmlns:ct="http://schemas.microsoft.com/office/2006/metadata/contentType" xmlns:ma="http://schemas.microsoft.com/office/2006/metadata/properties/metaAttributes" ct:_="" ma:_="" ma:contentTypeName="Documento" ma:contentTypeID="0x010100220EDCF844437C4389CD9FCE6FDF6B49" ma:contentTypeVersion="18" ma:contentTypeDescription="Crie um novo documento." ma:contentTypeScope="" ma:versionID="a83769791b9e974cc2a0a582548f9c23">
   <xsd:schema xmlns:xsd="http://www.w3.org/2001/XMLSchema" xmlns:xs="http://www.w3.org/2001/XMLSchema" xmlns:p="http://schemas.microsoft.com/office/2006/metadata/properties" xmlns:ns2="3f9c344f-c3dc-4d3a-ba8b-29f4809c702e" xmlns:ns3="3164ea61-7977-4d50-ba89-ba79f2a6ac2e" targetNamespace="http://schemas.microsoft.com/office/2006/metadata/properties" ma:root="true" ma:fieldsID="d7b5b93989adeff1ae6512715283d8fd" ns2:_="" ns3:_="">
     <xsd:import namespace="3f9c344f-c3dc-4d3a-ba8b-29f4809c702e"/>
@@ -4405,7 +6575,26 @@
 </ct:contentTypeSchema>
 </file>
 
+<file path=customXml/item4.xml><?xml version="1.0" encoding="utf-8"?>
+<p:properties xmlns:p="http://schemas.microsoft.com/office/2006/metadata/properties" xmlns:xsi="http://www.w3.org/2001/XMLSchema-instance" xmlns:pc="http://schemas.microsoft.com/office/infopath/2007/PartnerControls">
+  <documentManagement>
+    <lcf76f155ced4ddcb4097134ff3c332f xmlns="3164ea61-7977-4d50-ba89-ba79f2a6ac2e">
+      <Terms xmlns="http://schemas.microsoft.com/office/infopath/2007/PartnerControls"/>
+    </lcf76f155ced4ddcb4097134ff3c332f>
+    <TaxCatchAll xmlns="3f9c344f-c3dc-4d3a-ba8b-29f4809c702e" xsi:nil="true"/>
+  </documentManagement>
+</p:properties>
+</file>
+
 <file path=customXml/itemProps1.xml><?xml version="1.0" encoding="utf-8"?>
+<ds:datastoreItem xmlns:ds="http://schemas.openxmlformats.org/officeDocument/2006/customXml" ds:itemID="{B52C9AD5-4F18-4494-A12B-C11EA8399E21}">
+  <ds:schemaRefs>
+    <ds:schemaRef ds:uri="http://schemas.microsoft.com/sharepoint/v3/contenttype/forms"/>
+  </ds:schemaRefs>
+</ds:datastoreItem>
+</file>
+
+<file path=customXml/itemProps2.xml><?xml version="1.0" encoding="utf-8"?>
 <ds:datastoreItem xmlns:ds="http://schemas.openxmlformats.org/officeDocument/2006/customXml" ds:itemID="{43C36E59-8586-4352-8310-158AD4E65655}">
   <ds:schemaRefs>
     <ds:schemaRef ds:uri="http://schemas.openxmlformats.org/officeDocument/2006/bibliography"/>
@@ -4413,26 +6602,7 @@
 </ds:datastoreItem>
 </file>
 
-<file path=customXml/itemProps2.xml><?xml version="1.0" encoding="utf-8"?>
-<ds:datastoreItem xmlns:ds="http://schemas.openxmlformats.org/officeDocument/2006/customXml" ds:itemID="{B52C9AD5-4F18-4494-A12B-C11EA8399E21}">
-  <ds:schemaRefs>
-    <ds:schemaRef ds:uri="http://schemas.microsoft.com/sharepoint/v3/contenttype/forms"/>
-  </ds:schemaRefs>
-</ds:datastoreItem>
-</file>
-
 <file path=customXml/itemProps3.xml><?xml version="1.0" encoding="utf-8"?>
-<ds:datastoreItem xmlns:ds="http://schemas.openxmlformats.org/officeDocument/2006/customXml" ds:itemID="{79054B02-B215-46AC-9176-544339E93661}">
-  <ds:schemaRefs>
-    <ds:schemaRef ds:uri="http://schemas.microsoft.com/office/2006/metadata/properties"/>
-    <ds:schemaRef ds:uri="http://schemas.microsoft.com/office/infopath/2007/PartnerControls"/>
-    <ds:schemaRef ds:uri="3164ea61-7977-4d50-ba89-ba79f2a6ac2e"/>
-    <ds:schemaRef ds:uri="3f9c344f-c3dc-4d3a-ba8b-29f4809c702e"/>
-  </ds:schemaRefs>
-</ds:datastoreItem>
-</file>
-
-<file path=customXml/itemProps4.xml><?xml version="1.0" encoding="utf-8"?>
 <ds:datastoreItem xmlns:ds="http://schemas.openxmlformats.org/officeDocument/2006/customXml" ds:itemID="{3C65E04D-7D2C-4BF7-B139-8B0C4AF2AE42}">
   <ds:schemaRefs>
     <ds:schemaRef ds:uri="http://schemas.microsoft.com/office/2006/metadata/contentType"/>
@@ -4449,4 +6619,15 @@
     <ds:schemaRef ds:uri="http://schemas.microsoft.com/internal/obd"/>
   </ds:schemaRefs>
 </ds:datastoreItem>
+</file>
+
+<file path=customXml/itemProps4.xml><?xml version="1.0" encoding="utf-8"?>
+<ds:datastoreItem xmlns:ds="http://schemas.openxmlformats.org/officeDocument/2006/customXml" ds:itemID="{79054B02-B215-46AC-9176-544339E93661}">
+  <ds:schemaRefs>
+    <ds:schemaRef ds:uri="http://schemas.microsoft.com/office/2006/metadata/properties"/>
+    <ds:schemaRef ds:uri="http://schemas.microsoft.com/office/infopath/2007/PartnerControls"/>
+    <ds:schemaRef ds:uri="3164ea61-7977-4d50-ba89-ba79f2a6ac2e"/>
+    <ds:schemaRef ds:uri="3f9c344f-c3dc-4d3a-ba8b-29f4809c702e"/>
+  </ds:schemaRefs>
+</ds:datastoreItem>
 </file>
</xml_diff>